<commit_message>
small update to ch9
</commit_message>
<xml_diff>
--- a/doc/9781484201107_KurtzWortman_Ch09_CompletingThePicture.docx
+++ b/doc/9781484201107_KurtzWortman_Ch09_CompletingThePicture.docx
@@ -170,7 +170,10 @@
         <w:t>approach to automated testing employs a mix of integration tests and unit tests, with a bias towards unit tests. This is because</w:t>
       </w:r>
       <w:r>
-        <w:t xml:space="preserve"> though integration tests are needed to ensure everything works together, unit tests typically provide much less "friction" when trying to achieve high levels of code coverage.</w:t>
+        <w:t xml:space="preserve"> though integration tests are needed to ensure everything works together, unit tests typically provide much less "friction" when trying to achieve high levels of code coverage</w:t>
+      </w:r>
+      <w:r>
+        <w:t xml:space="preserve"> (e.g., unit tests don't require access to a database).</w:t>
       </w:r>
     </w:p>
     <w:p>
@@ -178,10 +181,7 @@
         <w:pStyle w:val="BodyTextCont"/>
       </w:pPr>
       <w:r>
-        <w:t xml:space="preserve">In this section we will </w:t>
-      </w:r>
-      <w:r>
-        <w:t xml:space="preserve">test the </w:t>
+        <w:t xml:space="preserve">In this section we will test the </w:t>
       </w:r>
       <w:r>
         <w:rPr>
@@ -190,10 +190,7 @@
         <w:t>Get Tasks</w:t>
       </w:r>
       <w:r>
-        <w:t xml:space="preserve"> operation</w:t>
-      </w:r>
-      <w:r>
-        <w:t xml:space="preserve">. We have chosen </w:t>
+        <w:t xml:space="preserve"> operation. We have chosen </w:t>
       </w:r>
       <w:r>
         <w:rPr>
@@ -224,10 +221,7 @@
       </w:r>
       <w:proofErr w:type="spellEnd"/>
       <w:r>
-        <w:t xml:space="preserve"> would be helpful at this point; however, you will still be able to benefit</w:t>
-      </w:r>
-      <w:r>
-        <w:t xml:space="preserve"> by following along with the test implementation, regardless of your experience with these frameworks.</w:t>
+        <w:t xml:space="preserve"> would be helpful at this point; however, you will still be able to benefit by following along with the test implementation, regardless of your experience with these frameworks.</w:t>
       </w:r>
     </w:p>
     <w:p>
@@ -250,17 +244,19 @@
         <w:t>the aforementioned</w:t>
       </w:r>
       <w:r>
-        <w:t xml:space="preserve"> 3rd party dependencies. </w:t>
-      </w:r>
-      <w:r>
-        <w:t>With the solution open, run the following command</w:t>
-      </w:r>
-      <w:r>
-        <w:t>s</w:t>
-      </w:r>
-      <w:r>
-        <w:t xml:space="preserve"> in the Package Manager Console:</w:t>
-      </w:r>
+        <w:t xml:space="preserve"> 3rd party dependencies. With the solution open, run the following commands in the Package Manager Console</w:t>
+      </w:r>
+      <w:r>
+        <w:t xml:space="preserve"> to </w:t>
+      </w:r>
+      <w:r>
+        <w:t>install the testing and mocking frameworks that we introduced in Chapter 3, respectively</w:t>
+      </w:r>
+      <w:r>
+        <w:t>:</w:t>
+      </w:r>
+      <w:bookmarkStart w:id="0" w:name="_GoBack"/>
+      <w:bookmarkEnd w:id="0"/>
     </w:p>
     <w:p>
       <w:pPr>
@@ -319,12 +315,6 @@
         <w:pStyle w:val="BodyTextCont"/>
       </w:pPr>
       <w:r>
-        <w:t xml:space="preserve">This will install </w:t>
-      </w:r>
-      <w:r>
-        <w:t xml:space="preserve">the testing and mocking frameworks that we mentioned in Chapter 3, respectively. </w:t>
-      </w:r>
-      <w:r>
         <w:t xml:space="preserve">Next, add </w:t>
       </w:r>
     </w:p>
@@ -332,89 +322,6 @@
       <w:pPr>
         <w:pStyle w:val="BodyTextCont"/>
       </w:pPr>
-    </w:p>
-    <w:p>
-      <w:pPr>
-        <w:pStyle w:val="BodyTextCont"/>
-      </w:pPr>
-      <w:proofErr w:type="spellStart"/>
-      <w:r>
-        <w:t>Todo</w:t>
-      </w:r>
-      <w:proofErr w:type="spellEnd"/>
-      <w:r>
-        <w:t xml:space="preserve">: figure out this </w:t>
-      </w:r>
-      <w:proofErr w:type="spellStart"/>
-      <w:r>
-        <w:t>nuget</w:t>
-      </w:r>
-      <w:proofErr w:type="spellEnd"/>
-      <w:r>
-        <w:t xml:space="preserve"> dependency mess</w:t>
-      </w:r>
-    </w:p>
-    <w:p>
-      <w:pPr>
-        <w:pStyle w:val="BodyTextFirst"/>
-      </w:pPr>
-      <w:r>
-        <w:t xml:space="preserve">Duplicates of </w:t>
-      </w:r>
-      <w:r>
-        <w:t xml:space="preserve">Json.net, </w:t>
-      </w:r>
-      <w:proofErr w:type="spellStart"/>
-      <w:r>
-        <w:t>cors</w:t>
-      </w:r>
-      <w:proofErr w:type="spellEnd"/>
-      <w:r>
-        <w:t xml:space="preserve">, </w:t>
-      </w:r>
-      <w:r>
-        <w:t xml:space="preserve">and we have both </w:t>
-      </w:r>
-      <w:r>
-        <w:t>2.1 client and 2.2 client, 2.1 core and 2.2 core</w:t>
-      </w:r>
-    </w:p>
-    <w:p>
-      <w:bookmarkStart w:id="0" w:name="_GoBack"/>
-      <w:bookmarkEnd w:id="0"/>
-    </w:p>
-    <w:p>
-      <w:proofErr w:type="gramStart"/>
-      <w:r>
-        <w:rPr>
-          <w:highlight w:val="white"/>
-        </w:rPr>
-        <w:t>install-package</w:t>
-      </w:r>
-      <w:proofErr w:type="gramEnd"/>
-      <w:r>
-        <w:rPr>
-          <w:highlight w:val="white"/>
-        </w:rPr>
-        <w:t xml:space="preserve"> </w:t>
-      </w:r>
-      <w:proofErr w:type="spellStart"/>
-      <w:r>
-        <w:rPr>
-          <w:highlight w:val="white"/>
-        </w:rPr>
-        <w:t>Microsoft.Bcl.Build</w:t>
-      </w:r>
-      <w:proofErr w:type="spellEnd"/>
-      <w:r>
-        <w:rPr>
-          <w:highlight w:val="white"/>
-        </w:rPr>
-        <w:t xml:space="preserve"> </w:t>
-      </w:r>
-      <w:r>
-        <w:t>WebApi2Book.Web.Api.Tests</w:t>
-      </w:r>
     </w:p>
     <w:p>
       <w:pPr>
@@ -4244,7 +4151,7 @@
   <w:style w:type="paragraph" w:default="1" w:styleId="Normal">
     <w:name w:val="Normal"/>
     <w:qFormat/>
-    <w:rsid w:val="00CD7A9D"/>
+    <w:rsid w:val="00E141D6"/>
     <w:pPr>
       <w:spacing w:after="200" w:line="276" w:lineRule="auto"/>
     </w:pPr>
@@ -4260,7 +4167,7 @@
     <w:next w:val="Normal"/>
     <w:link w:val="Heading1Char"/>
     <w:qFormat/>
-    <w:rsid w:val="00CD7A9D"/>
+    <w:rsid w:val="00E141D6"/>
     <w:pPr>
       <w:keepNext/>
       <w:spacing w:before="360" w:after="120" w:line="240" w:lineRule="auto"/>
@@ -4280,7 +4187,7 @@
     <w:next w:val="Normal"/>
     <w:link w:val="Heading2Char"/>
     <w:qFormat/>
-    <w:rsid w:val="00CD7A9D"/>
+    <w:rsid w:val="00E141D6"/>
     <w:pPr>
       <w:keepNext/>
       <w:spacing w:before="360" w:after="120" w:line="240" w:lineRule="auto"/>
@@ -4300,7 +4207,7 @@
     <w:next w:val="Normal"/>
     <w:link w:val="Heading3Char"/>
     <w:qFormat/>
-    <w:rsid w:val="00CD7A9D"/>
+    <w:rsid w:val="00E141D6"/>
     <w:pPr>
       <w:keepNext/>
       <w:spacing w:before="360" w:after="120" w:line="240" w:lineRule="auto"/>
@@ -4319,7 +4226,7 @@
     <w:next w:val="Normal"/>
     <w:link w:val="Heading4Char"/>
     <w:qFormat/>
-    <w:rsid w:val="00CD7A9D"/>
+    <w:rsid w:val="00E141D6"/>
     <w:pPr>
       <w:keepNext/>
       <w:spacing w:before="360" w:after="120" w:line="240" w:lineRule="auto"/>
@@ -4339,7 +4246,7 @@
     <w:next w:val="Normal"/>
     <w:link w:val="Heading5Char"/>
     <w:qFormat/>
-    <w:rsid w:val="00CD7A9D"/>
+    <w:rsid w:val="00E141D6"/>
     <w:pPr>
       <w:spacing w:before="360" w:after="240" w:line="240" w:lineRule="auto"/>
       <w:outlineLvl w:val="4"/>
@@ -4372,7 +4279,7 @@
     <w:uiPriority w:val="1"/>
     <w:semiHidden/>
     <w:unhideWhenUsed/>
-    <w:rsid w:val="00CD7A9D"/>
+    <w:rsid w:val="00E141D6"/>
   </w:style>
   <w:style w:type="table" w:default="1" w:styleId="TableNormal">
     <w:name w:val="Normal Table"/>
@@ -4394,7 +4301,7 @@
     <w:uiPriority w:val="99"/>
     <w:semiHidden/>
     <w:unhideWhenUsed/>
-    <w:rsid w:val="00CD7A9D"/>
+    <w:rsid w:val="00E141D6"/>
   </w:style>
   <w:style w:type="character" w:customStyle="1" w:styleId="Heading1Char">
     <w:name w:val="Heading 1 Char"/>
@@ -4495,7 +4402,7 @@
   <w:style w:type="paragraph" w:customStyle="1" w:styleId="Bullet">
     <w:name w:val="Bullet"/>
     <w:basedOn w:val="Normal"/>
-    <w:rsid w:val="00CD7A9D"/>
+    <w:rsid w:val="00E141D6"/>
     <w:pPr>
       <w:keepLines/>
       <w:numPr>
@@ -4511,7 +4418,7 @@
   </w:style>
   <w:style w:type="character" w:customStyle="1" w:styleId="CodeBold">
     <w:name w:val="Code Bold"/>
-    <w:rsid w:val="00CD7A9D"/>
+    <w:rsid w:val="00E141D6"/>
     <w:rPr>
       <w:rFonts w:ascii="TheSansMonoConBlack" w:hAnsi="TheSansMonoConBlack"/>
       <w:sz w:val="18"/>
@@ -4522,7 +4429,7 @@
     <w:next w:val="Normal"/>
     <w:autoRedefine/>
     <w:qFormat/>
-    <w:rsid w:val="00CD7A9D"/>
+    <w:rsid w:val="00E141D6"/>
     <w:pPr>
       <w:keepNext/>
       <w:spacing w:after="240"/>
@@ -4538,7 +4445,7 @@
   <w:style w:type="paragraph" w:customStyle="1" w:styleId="ChapterTitle">
     <w:name w:val="Chapter Title"/>
     <w:next w:val="Normal"/>
-    <w:rsid w:val="00CD7A9D"/>
+    <w:rsid w:val="00E141D6"/>
     <w:pPr>
       <w:spacing w:before="240" w:after="1200"/>
     </w:pPr>
@@ -4553,7 +4460,7 @@
     <w:name w:val="Figure Caption"/>
     <w:next w:val="Normal"/>
     <w:qFormat/>
-    <w:rsid w:val="00CD7A9D"/>
+    <w:rsid w:val="00E141D6"/>
     <w:pPr>
       <w:tabs>
         <w:tab w:val="left" w:pos="576"/>
@@ -4574,7 +4481,7 @@
     <w:next w:val="Normal"/>
     <w:link w:val="CodeCaptionChar"/>
     <w:qFormat/>
-    <w:rsid w:val="00CD7A9D"/>
+    <w:rsid w:val="00E141D6"/>
     <w:pPr>
       <w:tabs>
         <w:tab w:val="left" w:pos="576"/>
@@ -4630,7 +4537,7 @@
   <w:style w:type="paragraph" w:customStyle="1" w:styleId="NumSubList">
     <w:name w:val="Num Sub List"/>
     <w:basedOn w:val="Normal"/>
-    <w:rsid w:val="00CD7A9D"/>
+    <w:rsid w:val="00E141D6"/>
     <w:pPr>
       <w:numPr>
         <w:numId w:val="8"/>
@@ -4652,7 +4559,7 @@
     <w:name w:val="Bullet Sub List"/>
     <w:basedOn w:val="Bullet"/>
     <w:next w:val="Normal"/>
-    <w:rsid w:val="00CD7A9D"/>
+    <w:rsid w:val="00E141D6"/>
     <w:pPr>
       <w:ind w:left="1368"/>
     </w:pPr>
@@ -4779,7 +4686,7 @@
     <w:next w:val="BodyText"/>
     <w:link w:val="QuoteChar"/>
     <w:qFormat/>
-    <w:rsid w:val="00CD7A9D"/>
+    <w:rsid w:val="00E141D6"/>
     <w:pPr>
       <w:tabs>
         <w:tab w:val="left" w:pos="346"/>
@@ -4810,7 +4717,7 @@
   <w:style w:type="paragraph" w:customStyle="1" w:styleId="Results">
     <w:name w:val="Results"/>
     <w:basedOn w:val="Normal"/>
-    <w:rsid w:val="00CD7A9D"/>
+    <w:rsid w:val="00E141D6"/>
     <w:pPr>
       <w:pBdr>
         <w:top w:val="single" w:sz="18" w:space="5" w:color="999999"/>
@@ -4842,7 +4749,7 @@
     <w:basedOn w:val="Normal"/>
     <w:link w:val="ExerciseBodyChar"/>
     <w:qFormat/>
-    <w:rsid w:val="00CD7A9D"/>
+    <w:rsid w:val="00E141D6"/>
     <w:pPr>
       <w:spacing w:before="120"/>
       <w:ind w:left="288" w:right="288"/>
@@ -4864,7 +4771,7 @@
   <w:style w:type="paragraph" w:customStyle="1" w:styleId="ExerciseBullet">
     <w:name w:val="Exercise Bullet"/>
     <w:basedOn w:val="Normal"/>
-    <w:rsid w:val="00CD7A9D"/>
+    <w:rsid w:val="00E141D6"/>
     <w:pPr>
       <w:framePr w:wrap="notBeside" w:vAnchor="text" w:hAnchor="text" w:y="1"/>
       <w:numPr>
@@ -4883,7 +4790,7 @@
     <w:basedOn w:val="Normal"/>
     <w:link w:val="SideBarCodeChar"/>
     <w:qFormat/>
-    <w:rsid w:val="00CD7A9D"/>
+    <w:rsid w:val="00E141D6"/>
     <w:pPr>
       <w:spacing w:before="360" w:after="240"/>
       <w:ind w:left="288" w:right="288"/>
@@ -4906,7 +4813,7 @@
   <w:style w:type="paragraph" w:customStyle="1" w:styleId="TableText">
     <w:name w:val="Table Text"/>
     <w:qFormat/>
-    <w:rsid w:val="00CD7A9D"/>
+    <w:rsid w:val="00E141D6"/>
     <w:pPr>
       <w:spacing w:before="120" w:after="120"/>
       <w:contextualSpacing/>
@@ -4921,7 +4828,7 @@
     <w:basedOn w:val="FigureCaption"/>
     <w:next w:val="Normal"/>
     <w:qFormat/>
-    <w:rsid w:val="00CD7A9D"/>
+    <w:rsid w:val="00E141D6"/>
     <w:pPr>
       <w:spacing w:after="120"/>
     </w:pPr>
@@ -4929,7 +4836,7 @@
   <w:style w:type="paragraph" w:customStyle="1" w:styleId="TableHead">
     <w:name w:val="Table Head"/>
     <w:next w:val="Normal"/>
-    <w:rsid w:val="00CD7A9D"/>
+    <w:rsid w:val="00E141D6"/>
     <w:pPr>
       <w:keepNext/>
       <w:spacing w:before="60" w:after="60" w:line="240" w:lineRule="exact"/>
@@ -4944,7 +4851,7 @@
     <w:name w:val="Table Footnote"/>
     <w:basedOn w:val="Normal"/>
     <w:next w:val="Normal"/>
-    <w:rsid w:val="00CD7A9D"/>
+    <w:rsid w:val="00E141D6"/>
     <w:pPr>
       <w:spacing w:before="60" w:after="240"/>
       <w:contextualSpacing/>
@@ -4958,7 +4865,7 @@
   <w:style w:type="table" w:styleId="TableGrid">
     <w:name w:val="Table Grid"/>
     <w:basedOn w:val="TableNormal"/>
-    <w:rsid w:val="00CD7A9D"/>
+    <w:rsid w:val="00E141D6"/>
     <w:pPr>
       <w:spacing w:after="120"/>
     </w:pPr>
@@ -4984,7 +4891,7 @@
   <w:style w:type="paragraph" w:customStyle="1" w:styleId="UnnumberedList">
     <w:name w:val="Unnumbered List"/>
     <w:basedOn w:val="NumList"/>
-    <w:rsid w:val="00CD7A9D"/>
+    <w:rsid w:val="00E141D6"/>
     <w:pPr>
       <w:numPr>
         <w:numId w:val="0"/>
@@ -4995,7 +4902,7 @@
   <w:style w:type="paragraph" w:customStyle="1" w:styleId="NumList">
     <w:name w:val="Num List"/>
     <w:basedOn w:val="Normal"/>
-    <w:rsid w:val="00CD7A9D"/>
+    <w:rsid w:val="00E141D6"/>
     <w:pPr>
       <w:keepLines/>
       <w:numPr>
@@ -5014,7 +4921,7 @@
     <w:basedOn w:val="Quote"/>
     <w:next w:val="Normal"/>
     <w:qFormat/>
-    <w:rsid w:val="00CD7A9D"/>
+    <w:rsid w:val="00E141D6"/>
     <w:pPr>
       <w:spacing w:before="0"/>
       <w:ind w:left="0" w:right="0"/>
@@ -5028,7 +4935,7 @@
     <w:name w:val="Exercise Head"/>
     <w:basedOn w:val="Normal"/>
     <w:next w:val="Normal"/>
-    <w:rsid w:val="00CD7A9D"/>
+    <w:rsid w:val="00E141D6"/>
     <w:pPr>
       <w:keepNext/>
       <w:keepLines/>
@@ -5133,7 +5040,7 @@
   <w:style w:type="paragraph" w:customStyle="1" w:styleId="Footnote">
     <w:name w:val="Footnote"/>
     <w:basedOn w:val="Normal"/>
-    <w:rsid w:val="00CD7A9D"/>
+    <w:rsid w:val="00E141D6"/>
     <w:rPr>
       <w:sz w:val="19"/>
     </w:rPr>
@@ -5163,7 +5070,7 @@
     <w:basedOn w:val="Normal"/>
     <w:link w:val="ExerciseCodeChar"/>
     <w:qFormat/>
-    <w:rsid w:val="00CD7A9D"/>
+    <w:rsid w:val="00E141D6"/>
     <w:pPr>
       <w:spacing w:before="120"/>
       <w:ind w:left="288" w:right="288"/>
@@ -5189,7 +5096,7 @@
   <w:style w:type="paragraph" w:customStyle="1" w:styleId="ExerciseSubhead">
     <w:name w:val="Exercise Subhead"/>
     <w:basedOn w:val="Normal"/>
-    <w:rsid w:val="00CD7A9D"/>
+    <w:rsid w:val="00E141D6"/>
     <w:pPr>
       <w:spacing w:before="120" w:after="240"/>
       <w:ind w:left="288" w:right="288"/>
@@ -5207,7 +5114,7 @@
   <w:style w:type="paragraph" w:customStyle="1" w:styleId="BodyTextCont">
     <w:name w:val="Body Text Cont"/>
     <w:basedOn w:val="Normal"/>
-    <w:rsid w:val="00CD7A9D"/>
+    <w:rsid w:val="00E141D6"/>
     <w:pPr>
       <w:suppressAutoHyphens/>
       <w:spacing w:after="0"/>
@@ -5232,7 +5139,7 @@
     <w:name w:val="footer"/>
     <w:basedOn w:val="Normal"/>
     <w:link w:val="FooterChar"/>
-    <w:rsid w:val="00CD7A9D"/>
+    <w:rsid w:val="00E141D6"/>
     <w:pPr>
       <w:tabs>
         <w:tab w:val="center" w:pos="4320"/>
@@ -5259,7 +5166,7 @@
     <w:basedOn w:val="Normal"/>
     <w:next w:val="Normal"/>
     <w:link w:val="NoteTipCautionChar"/>
-    <w:rsid w:val="00CD7A9D"/>
+    <w:rsid w:val="00E141D6"/>
     <w:pPr>
       <w:pBdr>
         <w:top w:val="single" w:sz="4" w:space="10" w:color="auto"/>
@@ -5286,7 +5193,7 @@
     <w:name w:val="Body Text First"/>
     <w:basedOn w:val="BodyText"/>
     <w:link w:val="BodyTextFirstChar"/>
-    <w:rsid w:val="00CD7A9D"/>
+    <w:rsid w:val="00E141D6"/>
     <w:pPr>
       <w:spacing w:before="120" w:after="0" w:line="240" w:lineRule="auto"/>
     </w:pPr>
@@ -5306,7 +5213,7 @@
   </w:style>
   <w:style w:type="character" w:customStyle="1" w:styleId="CodeInline">
     <w:name w:val="Code Inline"/>
-    <w:rsid w:val="00CD7A9D"/>
+    <w:rsid w:val="00E141D6"/>
     <w:rPr>
       <w:rFonts w:ascii="TheSansMonoConNormal" w:hAnsi="TheSansMonoConNormal"/>
       <w:color w:val="auto"/>
@@ -5318,7 +5225,7 @@
   <w:style w:type="table" w:customStyle="1" w:styleId="TableList">
     <w:name w:val="Table List"/>
     <w:basedOn w:val="TableNormal"/>
-    <w:rsid w:val="00CD7A9D"/>
+    <w:rsid w:val="00E141D6"/>
     <w:pPr>
       <w:spacing w:after="120"/>
     </w:pPr>
@@ -5345,12 +5252,12 @@
   <w:style w:type="character" w:styleId="PageNumber">
     <w:name w:val="page number"/>
     <w:basedOn w:val="DefaultParagraphFont"/>
-    <w:rsid w:val="00CD7A9D"/>
+    <w:rsid w:val="00E141D6"/>
   </w:style>
   <w:style w:type="paragraph" w:customStyle="1" w:styleId="SideBarSubhead">
     <w:name w:val="Side Bar Subhead"/>
     <w:basedOn w:val="Normal"/>
-    <w:rsid w:val="00CD7A9D"/>
+    <w:rsid w:val="00E141D6"/>
     <w:pPr>
       <w:spacing w:before="120" w:after="240"/>
       <w:ind w:left="288" w:right="288"/>
@@ -5370,7 +5277,7 @@
     <w:basedOn w:val="Normal"/>
     <w:link w:val="SideBarBodyChar"/>
     <w:qFormat/>
-    <w:rsid w:val="00CD7A9D"/>
+    <w:rsid w:val="00E141D6"/>
     <w:pPr>
       <w:spacing w:before="120"/>
       <w:ind w:left="288" w:right="288"/>
@@ -5394,7 +5301,7 @@
     <w:basedOn w:val="Normal"/>
     <w:link w:val="ExerciseLastChar"/>
     <w:qFormat/>
-    <w:rsid w:val="00CD7A9D"/>
+    <w:rsid w:val="00E141D6"/>
     <w:pPr>
       <w:pBdr>
         <w:bottom w:val="single" w:sz="18" w:space="3" w:color="auto"/>
@@ -5421,7 +5328,7 @@
     <w:basedOn w:val="Normal"/>
     <w:link w:val="SideBarLastChar"/>
     <w:qFormat/>
-    <w:rsid w:val="00CD7A9D"/>
+    <w:rsid w:val="00E141D6"/>
     <w:pPr>
       <w:pBdr>
         <w:bottom w:val="single" w:sz="18" w:space="3" w:color="auto"/>
@@ -5446,7 +5353,7 @@
   <w:style w:type="paragraph" w:customStyle="1" w:styleId="SideBarBullet">
     <w:name w:val="Side Bar Bullet"/>
     <w:basedOn w:val="Normal"/>
-    <w:rsid w:val="00CD7A9D"/>
+    <w:rsid w:val="00E141D6"/>
     <w:pPr>
       <w:framePr w:wrap="notBeside" w:vAnchor="text" w:hAnchor="text" w:y="1"/>
       <w:numPr>
@@ -5465,7 +5372,7 @@
     <w:basedOn w:val="Normal"/>
     <w:link w:val="ExerciseNumChar"/>
     <w:qFormat/>
-    <w:rsid w:val="00CD7A9D"/>
+    <w:rsid w:val="00E141D6"/>
     <w:pPr>
       <w:numPr>
         <w:numId w:val="5"/>
@@ -5492,7 +5399,7 @@
     <w:basedOn w:val="Normal"/>
     <w:link w:val="SideBarNumChar"/>
     <w:qFormat/>
-    <w:rsid w:val="00CD7A9D"/>
+    <w:rsid w:val="00E141D6"/>
     <w:pPr>
       <w:numPr>
         <w:numId w:val="6"/>
@@ -5518,7 +5425,7 @@
     <w:name w:val="Side Bar Head"/>
     <w:basedOn w:val="Normal"/>
     <w:next w:val="Normal"/>
-    <w:rsid w:val="00CD7A9D"/>
+    <w:rsid w:val="00E141D6"/>
     <w:pPr>
       <w:keepNext/>
       <w:keepLines/>
@@ -5777,7 +5684,7 @@
     <w:name w:val="header"/>
     <w:basedOn w:val="Normal"/>
     <w:link w:val="HeaderChar"/>
-    <w:rsid w:val="00CD7A9D"/>
+    <w:rsid w:val="00E141D6"/>
     <w:pPr>
       <w:tabs>
         <w:tab w:val="center" w:pos="4680"/>
@@ -5805,7 +5712,7 @@
   <w:style w:type="paragraph" w:customStyle="1" w:styleId="Figure">
     <w:name w:val="Figure"/>
     <w:next w:val="Normal"/>
-    <w:rsid w:val="00CD7A9D"/>
+    <w:rsid w:val="00E141D6"/>
     <w:pPr>
       <w:spacing w:before="120" w:after="120"/>
     </w:pPr>
@@ -5819,7 +5726,7 @@
     <w:hidden/>
     <w:uiPriority w:val="99"/>
     <w:semiHidden/>
-    <w:rsid w:val="00CD7A9D"/>
+    <w:rsid w:val="00E141D6"/>
     <w:rPr>
       <w:rFonts w:ascii="Calibri" w:eastAsia="Calibri" w:hAnsi="Calibri"/>
       <w:sz w:val="22"/>
@@ -5831,7 +5738,7 @@
     <w:basedOn w:val="DefaultParagraphFont"/>
     <w:uiPriority w:val="21"/>
     <w:qFormat/>
-    <w:rsid w:val="00CD7A9D"/>
+    <w:rsid w:val="00E141D6"/>
     <w:rPr>
       <w:b/>
       <w:bCs/>
@@ -5844,7 +5751,7 @@
     <w:name w:val="Emphasis"/>
     <w:basedOn w:val="DefaultParagraphFont"/>
     <w:qFormat/>
-    <w:rsid w:val="00CD7A9D"/>
+    <w:rsid w:val="00E141D6"/>
     <w:rPr>
       <w:i/>
       <w:iCs/>
@@ -5854,7 +5761,7 @@
     <w:name w:val="Strong"/>
     <w:basedOn w:val="DefaultParagraphFont"/>
     <w:qFormat/>
-    <w:rsid w:val="00CD7A9D"/>
+    <w:rsid w:val="00E141D6"/>
     <w:rPr>
       <w:b/>
       <w:bCs/>
@@ -5866,7 +5773,7 @@
     <w:next w:val="Normal"/>
     <w:link w:val="SubtitleChar"/>
     <w:qFormat/>
-    <w:rsid w:val="00CD7A9D"/>
+    <w:rsid w:val="00E141D6"/>
     <w:pPr>
       <w:spacing w:after="60"/>
       <w:jc w:val="center"/>
@@ -5902,7 +5809,7 @@
   </w:style>
   <w:style w:type="character" w:customStyle="1" w:styleId="BlackDingbat">
     <w:name w:val="Black Dingbat"/>
-    <w:rsid w:val="00CD7A9D"/>
+    <w:rsid w:val="00E141D6"/>
     <w:rPr>
       <w:rFonts w:ascii="ZapfDingbats" w:hAnsi="ZapfDingbats"/>
       <w:color w:val="auto"/>
@@ -5914,7 +5821,7 @@
     <w:basedOn w:val="Normal"/>
     <w:link w:val="CodeChar"/>
     <w:qFormat/>
-    <w:rsid w:val="00CD7A9D"/>
+    <w:rsid w:val="00E141D6"/>
     <w:pPr>
       <w:spacing w:before="120" w:after="120" w:line="240" w:lineRule="auto"/>
       <w:contextualSpacing/>
@@ -5942,7 +5849,7 @@
     <w:basedOn w:val="BlackDingbat"/>
     <w:uiPriority w:val="1"/>
     <w:qFormat/>
-    <w:rsid w:val="00CD7A9D"/>
+    <w:rsid w:val="00E141D6"/>
     <w:rPr>
       <w:rFonts w:ascii="ZapfDingbats" w:hAnsi="ZapfDingbats"/>
       <w:color w:val="BFBFBF" w:themeColor="background1" w:themeShade="BF"/>
@@ -6459,6 +6366,21 @@
 </file>
 
 <file path=customXml/item1.xml><?xml version="1.0" encoding="utf-8"?>
+<p:properties xmlns:p="http://schemas.microsoft.com/office/2006/metadata/properties" xmlns:xsi="http://www.w3.org/2001/XMLSchema-instance">
+  <documentManagement/>
+</p:properties>
+</file>
+
+<file path=customXml/item2.xml><?xml version="1.0" encoding="utf-8"?>
+<?mso-contentType ?>
+<FormTemplates xmlns="http://schemas.microsoft.com/sharepoint/v3/contenttype/forms">
+  <Display>DocumentLibraryForm</Display>
+  <Edit>DocumentLibraryForm</Edit>
+  <New>DocumentLibraryForm</New>
+</FormTemplates>
+</file>
+
+<file path=customXml/item3.xml><?xml version="1.0" encoding="utf-8"?>
 <ct:contentTypeSchema xmlns:ct="http://schemas.microsoft.com/office/2006/metadata/contentType" xmlns:ma="http://schemas.microsoft.com/office/2006/metadata/properties/metaAttributes" ct:_="" ma:_="" ma:contentTypeName="Document" ma:contentTypeID="0x010100B61720799BC22B4A9F4347EFEE1EE1C9" ma:contentTypeVersion="0" ma:contentTypeDescription="Create a new document." ma:contentTypeScope="" ma:versionID="e54156302444066ccbf8c3dfd433cad9">
   <xsd:schema xmlns:xsd="http://www.w3.org/2001/XMLSchema" xmlns:p="http://schemas.microsoft.com/office/2006/metadata/properties" targetNamespace="http://schemas.microsoft.com/office/2006/metadata/properties" ma:root="true" ma:fieldsID="4aeb20c0e3442673af7ee10786458764">
     <xsd:element name="properties">
@@ -6507,26 +6429,27 @@
 </ct:contentTypeSchema>
 </file>
 
-<file path=customXml/item2.xml><?xml version="1.0" encoding="utf-8"?>
-<?mso-contentType ?>
-<FormTemplates xmlns="http://schemas.microsoft.com/sharepoint/v3/contenttype/forms">
-  <Display>DocumentLibraryForm</Display>
-  <Edit>DocumentLibraryForm</Edit>
-  <New>DocumentLibraryForm</New>
-</FormTemplates>
-</file>
-
-<file path=customXml/item3.xml><?xml version="1.0" encoding="utf-8"?>
-<p:properties xmlns:p="http://schemas.microsoft.com/office/2006/metadata/properties" xmlns:xsi="http://www.w3.org/2001/XMLSchema-instance">
-  <documentManagement/>
-</p:properties>
-</file>
-
 <file path=customXml/item4.xml><?xml version="1.0" encoding="utf-8"?>
 <b:Sources xmlns:b="http://schemas.openxmlformats.org/officeDocument/2006/bibliography" xmlns="http://schemas.openxmlformats.org/officeDocument/2006/bibliography" SelectedStyle="\APA.XSL" StyleName="APA Fifth Edition"/>
 </file>
 
 <file path=customXml/itemProps1.xml><?xml version="1.0" encoding="utf-8"?>
+<ds:datastoreItem xmlns:ds="http://schemas.openxmlformats.org/officeDocument/2006/customXml" ds:itemID="{1AD1C7CE-AA32-4DA8-B24C-BD374725EBFD}">
+  <ds:schemaRefs>
+    <ds:schemaRef ds:uri="http://schemas.microsoft.com/office/2006/metadata/properties"/>
+  </ds:schemaRefs>
+</ds:datastoreItem>
+</file>
+
+<file path=customXml/itemProps2.xml><?xml version="1.0" encoding="utf-8"?>
+<ds:datastoreItem xmlns:ds="http://schemas.openxmlformats.org/officeDocument/2006/customXml" ds:itemID="{0F2AB1DF-7D83-489E-BF06-CAEE10C33DF0}">
+  <ds:schemaRefs>
+    <ds:schemaRef ds:uri="http://schemas.microsoft.com/sharepoint/v3/contenttype/forms"/>
+  </ds:schemaRefs>
+</ds:datastoreItem>
+</file>
+
+<file path=customXml/itemProps3.xml><?xml version="1.0" encoding="utf-8"?>
 <ds:datastoreItem xmlns:ds="http://schemas.openxmlformats.org/officeDocument/2006/customXml" ds:itemID="{20051165-A2D6-4754-A6F7-919A9099D5EC}">
   <ds:schemaRefs>
     <ds:schemaRef ds:uri="http://schemas.microsoft.com/office/2006/metadata/contentType"/>
@@ -6541,24 +6464,8 @@
 </ds:datastoreItem>
 </file>
 
-<file path=customXml/itemProps2.xml><?xml version="1.0" encoding="utf-8"?>
-<ds:datastoreItem xmlns:ds="http://schemas.openxmlformats.org/officeDocument/2006/customXml" ds:itemID="{0F2AB1DF-7D83-489E-BF06-CAEE10C33DF0}">
-  <ds:schemaRefs>
-    <ds:schemaRef ds:uri="http://schemas.microsoft.com/sharepoint/v3/contenttype/forms"/>
-  </ds:schemaRefs>
-</ds:datastoreItem>
-</file>
-
-<file path=customXml/itemProps3.xml><?xml version="1.0" encoding="utf-8"?>
-<ds:datastoreItem xmlns:ds="http://schemas.openxmlformats.org/officeDocument/2006/customXml" ds:itemID="{1AD1C7CE-AA32-4DA8-B24C-BD374725EBFD}">
-  <ds:schemaRefs>
-    <ds:schemaRef ds:uri="http://schemas.microsoft.com/office/2006/metadata/properties"/>
-  </ds:schemaRefs>
-</ds:datastoreItem>
-</file>
-
 <file path=customXml/itemProps4.xml><?xml version="1.0" encoding="utf-8"?>
-<ds:datastoreItem xmlns:ds="http://schemas.openxmlformats.org/officeDocument/2006/customXml" ds:itemID="{156E3843-DF3A-49CE-A6E8-FD789A34CBB7}">
+<ds:datastoreItem xmlns:ds="http://schemas.openxmlformats.org/officeDocument/2006/customXml" ds:itemID="{6900972B-D619-45C1-8F8B-E3A447659FC3}">
   <ds:schemaRefs>
     <ds:schemaRef ds:uri="http://schemas.openxmlformats.org/officeDocument/2006/bibliography"/>
   </ds:schemaRefs>

</xml_diff>

<commit_message>
ch9 testing the inquiry processor
</commit_message>
<xml_diff>
--- a/doc/9781484201107_KurtzWortman_Ch09_CompletingThePicture.docx
+++ b/doc/9781484201107_KurtzWortman_Ch09_CompletingThePicture.docx
@@ -3900,7 +3900,22 @@
         <w:pStyle w:val="BodyTextCont"/>
       </w:pPr>
       <w:r>
-        <w:t xml:space="preserve">If this test class does not appear to be very interesting, consider this: we have achieved </w:t>
+        <w:t xml:space="preserve">If this test class does not appear to be very </w:t>
+      </w:r>
+      <w:r>
+        <w:t>noteworthy</w:t>
+      </w:r>
+      <w:r>
+        <w:t xml:space="preserve"> (aside from the fact that it is self-documenting)</w:t>
+      </w:r>
+      <w:r>
+        <w:t xml:space="preserve">, consider this: </w:t>
+      </w:r>
+      <w:r>
+        <w:t xml:space="preserve">with it, </w:t>
+      </w:r>
+      <w:r>
+        <w:t xml:space="preserve">we have achieved </w:t>
       </w:r>
       <w:r>
         <w:t xml:space="preserve">virtually </w:t>
@@ -3956,7 +3971,13 @@
         <w:t xml:space="preserve"> tests now out of the way, we are finished dealing with classes that have any dependency on the ASP.NET Web API</w:t>
       </w:r>
       <w:r>
-        <w:t>; it's all just plain old C# from here on out, which is really nice from a testing (and code reuse) perspective.</w:t>
+        <w:t xml:space="preserve">; it's all just plain old C# from here on out, which is </w:t>
+      </w:r>
+      <w:r>
+        <w:t>ideal</w:t>
+      </w:r>
+      <w:r>
+        <w:t xml:space="preserve"> from a testing (and code reuse) perspective.</w:t>
       </w:r>
     </w:p>
     <w:p>
@@ -3964,21 +3985,1434 @@
         <w:pStyle w:val="BodyTextCont"/>
       </w:pPr>
       <w:r>
-        <w:t xml:space="preserve">The last class that we're going to unit test in this section is </w:t>
-      </w:r>
-      <w:proofErr w:type="spellStart"/>
-      <w:r>
+        <w:t xml:space="preserve">The </w:t>
+      </w:r>
+      <w:r>
+        <w:t>final</w:t>
+      </w:r>
+      <w:r>
+        <w:t xml:space="preserve"> class that we're going to unit test in this section is </w:t>
+      </w:r>
+      <w:proofErr w:type="spellStart"/>
+      <w:r>
+        <w:rPr>
+          <w:rStyle w:val="CodeInline"/>
+        </w:rPr>
         <w:t>AllTasksInquiryProcessor</w:t>
       </w:r>
       <w:proofErr w:type="spellEnd"/>
       <w:r>
         <w:t>.</w:t>
       </w:r>
+      <w:r>
+        <w:t xml:space="preserve"> The last time we saw this class' implementation was </w:t>
+      </w:r>
+      <w:r>
+        <w:t xml:space="preserve">way </w:t>
+      </w:r>
+      <w:r>
+        <w:t>back in Chapter 7</w:t>
+      </w:r>
+      <w:r>
+        <w:t xml:space="preserve">, so </w:t>
+      </w:r>
+      <w:r>
+        <w:t>we'll show it again</w:t>
+      </w:r>
+      <w:r>
+        <w:t>, below, as a bit of a memory refresher</w:t>
+      </w:r>
+      <w:r>
+        <w:t>:</w:t>
+      </w:r>
+    </w:p>
+    <w:p>
+      <w:pPr>
+        <w:pStyle w:val="Code"/>
+      </w:pPr>
+      <w:r>
+        <w:t>using System.Collections.Generic;</w:t>
+      </w:r>
+    </w:p>
+    <w:p>
+      <w:pPr>
+        <w:pStyle w:val="Code"/>
+      </w:pPr>
+      <w:r>
+        <w:t>using System.Linq;</w:t>
+      </w:r>
+    </w:p>
+    <w:p>
+      <w:pPr>
+        <w:pStyle w:val="Code"/>
+      </w:pPr>
+      <w:r>
+        <w:t>using WebApi2Book.Common.TypeMapping;</w:t>
+      </w:r>
+    </w:p>
+    <w:p>
+      <w:pPr>
+        <w:pStyle w:val="Code"/>
+      </w:pPr>
+      <w:r>
+        <w:t>using WebApi2Book.Data;</w:t>
+      </w:r>
+    </w:p>
+    <w:p>
+      <w:pPr>
+        <w:pStyle w:val="Code"/>
+      </w:pPr>
+      <w:r>
+        <w:t>using WebApi2Book.Web.Api.LinkServices;</w:t>
+      </w:r>
+    </w:p>
+    <w:p>
+      <w:pPr>
+        <w:pStyle w:val="Code"/>
+      </w:pPr>
+      <w:r>
+        <w:t>using WebApi2Book.Web.Api.Models;</w:t>
+      </w:r>
+    </w:p>
+    <w:p>
+      <w:pPr>
+        <w:pStyle w:val="Code"/>
+      </w:pPr>
+      <w:r>
+        <w:t>using PagedTaskDataInquiryResponse =</w:t>
+      </w:r>
+    </w:p>
+    <w:p>
+      <w:pPr>
+        <w:pStyle w:val="Code"/>
+      </w:pPr>
+      <w:r>
+        <w:t xml:space="preserve">    WebApi2Book.Web.Api.Models.PagedDataInquiryResponse&lt;WebApi2Book.Web.Api.Models.Task&gt;;</w:t>
+      </w:r>
+    </w:p>
+    <w:p>
+      <w:pPr>
+        <w:pStyle w:val="Code"/>
+      </w:pPr>
+    </w:p>
+    <w:p>
+      <w:pPr>
+        <w:pStyle w:val="Code"/>
+      </w:pPr>
+      <w:r>
+        <w:t>namespace WebApi2Book.Web.Api.InquiryProcessing</w:t>
+      </w:r>
+    </w:p>
+    <w:p>
+      <w:pPr>
+        <w:pStyle w:val="Code"/>
+      </w:pPr>
+      <w:r>
+        <w:t>{</w:t>
+      </w:r>
+    </w:p>
+    <w:p>
+      <w:pPr>
+        <w:pStyle w:val="Code"/>
+      </w:pPr>
+      <w:r>
+        <w:t xml:space="preserve">    public class AllTasksInquiryProcessor : IAllTasksInquiryProcessor</w:t>
+      </w:r>
+    </w:p>
+    <w:p>
+      <w:pPr>
+        <w:pStyle w:val="Code"/>
+      </w:pPr>
+      <w:r>
+        <w:t xml:space="preserve">    {</w:t>
+      </w:r>
+    </w:p>
+    <w:p>
+      <w:pPr>
+        <w:pStyle w:val="Code"/>
+      </w:pPr>
+      <w:r>
+        <w:t xml:space="preserve">        public const string QueryStringFormat = "pagenumber={0}&amp;pagesize={1}";</w:t>
+      </w:r>
+    </w:p>
+    <w:p>
+      <w:pPr>
+        <w:pStyle w:val="Code"/>
+      </w:pPr>
+    </w:p>
+    <w:p>
+      <w:pPr>
+        <w:pStyle w:val="Code"/>
+      </w:pPr>
+      <w:r>
+        <w:t xml:space="preserve">        private readonly IAutoMapper _autoMapper;</w:t>
+      </w:r>
+    </w:p>
+    <w:p>
+      <w:pPr>
+        <w:pStyle w:val="Code"/>
+      </w:pPr>
+      <w:r>
+        <w:t xml:space="preserve">        private readonly ICommonLinkService _commonLinkService;</w:t>
+      </w:r>
+    </w:p>
+    <w:p>
+      <w:pPr>
+        <w:pStyle w:val="Code"/>
+      </w:pPr>
+      <w:r>
+        <w:t xml:space="preserve">        private readonly IAllTasksQueryProcessor _queryProcessor;</w:t>
+      </w:r>
+    </w:p>
+    <w:p>
+      <w:pPr>
+        <w:pStyle w:val="Code"/>
+      </w:pPr>
+      <w:r>
+        <w:t xml:space="preserve">        private readonly ITaskLinkService _taskLinkService;</w:t>
+      </w:r>
+    </w:p>
+    <w:p>
+      <w:pPr>
+        <w:pStyle w:val="Code"/>
+      </w:pPr>
+    </w:p>
+    <w:p>
+      <w:pPr>
+        <w:pStyle w:val="Code"/>
+      </w:pPr>
+      <w:r>
+        <w:t xml:space="preserve">        public AllTasksInquiryProcessor(IAllTasksQueryProcessor q</w:t>
+      </w:r>
+      <w:proofErr w:type="spellStart"/>
+      <w:r>
+        <w:t>ueryProcessor</w:t>
+      </w:r>
+      <w:proofErr w:type="spellEnd"/>
+      <w:r>
+        <w:t xml:space="preserve">, </w:t>
+      </w:r>
+      <w:proofErr w:type="spellStart"/>
+      <w:r>
+        <w:t>IAutoMapper</w:t>
+      </w:r>
+      <w:proofErr w:type="spellEnd"/>
+      <w:r>
+        <w:t xml:space="preserve"> </w:t>
+      </w:r>
+      <w:proofErr w:type="spellStart"/>
+      <w:r>
+        <w:t>autoMapper</w:t>
+      </w:r>
+      <w:proofErr w:type="spellEnd"/>
+      <w:r>
+        <w:t>,</w:t>
+      </w:r>
+    </w:p>
+    <w:p>
+      <w:pPr>
+        <w:pStyle w:val="Code"/>
+      </w:pPr>
+      <w:r>
+        <w:t xml:space="preserve">            </w:t>
+      </w:r>
+      <w:proofErr w:type="spellStart"/>
+      <w:r>
+        <w:t>ITaskLinkService</w:t>
+      </w:r>
+      <w:proofErr w:type="spellEnd"/>
+      <w:r>
+        <w:t xml:space="preserve"> </w:t>
+      </w:r>
+      <w:proofErr w:type="spellStart"/>
+      <w:r>
+        <w:t>taskLinkService</w:t>
+      </w:r>
+      <w:proofErr w:type="spellEnd"/>
+      <w:r>
+        <w:t xml:space="preserve">, </w:t>
+      </w:r>
+      <w:proofErr w:type="spellStart"/>
+      <w:r>
+        <w:t>ICommonLinkService</w:t>
+      </w:r>
+      <w:proofErr w:type="spellEnd"/>
+      <w:r>
+        <w:t xml:space="preserve"> </w:t>
+      </w:r>
+      <w:proofErr w:type="spellStart"/>
+      <w:r>
+        <w:t>commonLinkService</w:t>
+      </w:r>
+      <w:proofErr w:type="spellEnd"/>
+      <w:r>
+        <w:t>)</w:t>
+      </w:r>
+    </w:p>
+    <w:p>
+      <w:pPr>
+        <w:pStyle w:val="Code"/>
+      </w:pPr>
+      <w:r>
+        <w:t xml:space="preserve">        {</w:t>
+      </w:r>
+    </w:p>
+    <w:p>
+      <w:pPr>
+        <w:pStyle w:val="Code"/>
+      </w:pPr>
+      <w:r>
+        <w:lastRenderedPageBreak/>
+        <w:t xml:space="preserve">            _</w:t>
+      </w:r>
+      <w:proofErr w:type="spellStart"/>
+      <w:r>
+        <w:t>queryProcessor</w:t>
+      </w:r>
+      <w:proofErr w:type="spellEnd"/>
+      <w:r>
+        <w:t xml:space="preserve"> = </w:t>
+      </w:r>
+      <w:proofErr w:type="spellStart"/>
+      <w:r>
+        <w:t>queryProcessor</w:t>
+      </w:r>
+      <w:proofErr w:type="spellEnd"/>
+      <w:r>
+        <w:t>;</w:t>
+      </w:r>
+    </w:p>
+    <w:p>
+      <w:pPr>
+        <w:pStyle w:val="Code"/>
+      </w:pPr>
+      <w:r>
+        <w:t xml:space="preserve">            _</w:t>
+      </w:r>
+      <w:proofErr w:type="spellStart"/>
+      <w:r>
+        <w:t>autoMapper</w:t>
+      </w:r>
+      <w:proofErr w:type="spellEnd"/>
+      <w:r>
+        <w:t xml:space="preserve"> = </w:t>
+      </w:r>
+      <w:proofErr w:type="spellStart"/>
+      <w:r>
+        <w:t>autoMapper</w:t>
+      </w:r>
+      <w:proofErr w:type="spellEnd"/>
+      <w:r>
+        <w:t>;</w:t>
+      </w:r>
+    </w:p>
+    <w:p>
+      <w:pPr>
+        <w:pStyle w:val="Code"/>
+      </w:pPr>
+      <w:r>
+        <w:t xml:space="preserve">            _</w:t>
+      </w:r>
+      <w:proofErr w:type="spellStart"/>
+      <w:r>
+        <w:t>taskLinkService</w:t>
+      </w:r>
+      <w:proofErr w:type="spellEnd"/>
+      <w:r>
+        <w:t xml:space="preserve"> = </w:t>
+      </w:r>
+      <w:proofErr w:type="spellStart"/>
+      <w:r>
+        <w:t>taskLinkService</w:t>
+      </w:r>
+      <w:proofErr w:type="spellEnd"/>
+      <w:r>
+        <w:t>;</w:t>
+      </w:r>
+    </w:p>
+    <w:p>
+      <w:pPr>
+        <w:pStyle w:val="Code"/>
+      </w:pPr>
+      <w:r>
+        <w:t xml:space="preserve">            _</w:t>
+      </w:r>
+      <w:proofErr w:type="spellStart"/>
+      <w:r>
+        <w:t>commonLinkService</w:t>
+      </w:r>
+      <w:proofErr w:type="spellEnd"/>
+      <w:r>
+        <w:t xml:space="preserve"> = </w:t>
+      </w:r>
+      <w:proofErr w:type="spellStart"/>
+      <w:r>
+        <w:t>commonLinkService</w:t>
+      </w:r>
+      <w:proofErr w:type="spellEnd"/>
+      <w:r>
+        <w:t>;</w:t>
+      </w:r>
+    </w:p>
+    <w:p>
+      <w:pPr>
+        <w:pStyle w:val="Code"/>
+      </w:pPr>
+      <w:r>
+        <w:t xml:space="preserve">        }</w:t>
+      </w:r>
+    </w:p>
+    <w:p>
+      <w:pPr>
+        <w:pStyle w:val="Code"/>
+      </w:pPr>
+    </w:p>
+    <w:p>
+      <w:pPr>
+        <w:pStyle w:val="Code"/>
+      </w:pPr>
+      <w:r>
+        <w:t xml:space="preserve">        public </w:t>
+      </w:r>
+      <w:proofErr w:type="spellStart"/>
+      <w:r>
+        <w:t>PagedTaskDataInquiryResponse</w:t>
+      </w:r>
+      <w:proofErr w:type="spellEnd"/>
+      <w:r>
+        <w:t xml:space="preserve"> </w:t>
+      </w:r>
+      <w:proofErr w:type="spellStart"/>
+      <w:r>
+        <w:t>GetTasks</w:t>
+      </w:r>
+      <w:proofErr w:type="spellEnd"/>
+      <w:r>
+        <w:t>(</w:t>
+      </w:r>
+      <w:proofErr w:type="spellStart"/>
+      <w:r>
+        <w:t>PagedDataRequest</w:t>
+      </w:r>
+      <w:proofErr w:type="spellEnd"/>
+      <w:r>
+        <w:t xml:space="preserve"> </w:t>
+      </w:r>
+      <w:proofErr w:type="spellStart"/>
+      <w:r>
+        <w:t>requestInfo</w:t>
+      </w:r>
+      <w:proofErr w:type="spellEnd"/>
+      <w:r>
+        <w:t>)</w:t>
+      </w:r>
+    </w:p>
+    <w:p>
+      <w:pPr>
+        <w:pStyle w:val="Code"/>
+      </w:pPr>
+      <w:r>
+        <w:t xml:space="preserve">        {</w:t>
+      </w:r>
+    </w:p>
+    <w:p>
+      <w:pPr>
+        <w:pStyle w:val="Code"/>
+      </w:pPr>
+      <w:r>
+        <w:t xml:space="preserve">            </w:t>
+      </w:r>
+      <w:proofErr w:type="spellStart"/>
+      <w:r>
+        <w:t>var</w:t>
+      </w:r>
+      <w:proofErr w:type="spellEnd"/>
+      <w:r>
+        <w:t xml:space="preserve"> </w:t>
+      </w:r>
+      <w:proofErr w:type="spellStart"/>
+      <w:r>
+        <w:t>queryResult</w:t>
+      </w:r>
+      <w:proofErr w:type="spellEnd"/>
+      <w:r>
+        <w:t xml:space="preserve"> = _</w:t>
+      </w:r>
+      <w:proofErr w:type="spellStart"/>
+      <w:r>
+        <w:t>queryProcessor.GetTasks</w:t>
+      </w:r>
+      <w:proofErr w:type="spellEnd"/>
+      <w:r>
+        <w:t>(</w:t>
+      </w:r>
+      <w:proofErr w:type="spellStart"/>
+      <w:r>
+        <w:t>requestInfo</w:t>
+      </w:r>
+      <w:proofErr w:type="spellEnd"/>
+      <w:r>
+        <w:t>);</w:t>
+      </w:r>
+    </w:p>
+    <w:p>
+      <w:pPr>
+        <w:pStyle w:val="Code"/>
+      </w:pPr>
+    </w:p>
+    <w:p>
+      <w:pPr>
+        <w:pStyle w:val="Code"/>
+      </w:pPr>
+      <w:r>
+        <w:t xml:space="preserve">            </w:t>
+      </w:r>
+      <w:proofErr w:type="spellStart"/>
+      <w:r>
+        <w:t>var</w:t>
+      </w:r>
+      <w:proofErr w:type="spellEnd"/>
+      <w:r>
+        <w:t xml:space="preserve"> tasks = </w:t>
+      </w:r>
+      <w:proofErr w:type="spellStart"/>
+      <w:r>
+        <w:t>GetTasks</w:t>
+      </w:r>
+      <w:proofErr w:type="spellEnd"/>
+      <w:r>
+        <w:t>(</w:t>
+      </w:r>
+      <w:proofErr w:type="spellStart"/>
+      <w:r>
+        <w:t>queryResult.QueriedItems</w:t>
+      </w:r>
+      <w:proofErr w:type="spellEnd"/>
+      <w:r>
+        <w:t>).</w:t>
+      </w:r>
+      <w:proofErr w:type="spellStart"/>
+      <w:r>
+        <w:t>ToList</w:t>
+      </w:r>
+      <w:proofErr w:type="spellEnd"/>
+      <w:r>
+        <w:t>();</w:t>
+      </w:r>
+    </w:p>
+    <w:p>
+      <w:pPr>
+        <w:pStyle w:val="Code"/>
+      </w:pPr>
+    </w:p>
+    <w:p>
+      <w:pPr>
+        <w:pStyle w:val="Code"/>
+      </w:pPr>
+      <w:r>
+        <w:t xml:space="preserve">            </w:t>
+      </w:r>
+      <w:proofErr w:type="spellStart"/>
+      <w:r>
+        <w:t>var</w:t>
+      </w:r>
+      <w:proofErr w:type="spellEnd"/>
+      <w:r>
+        <w:t xml:space="preserve"> </w:t>
+      </w:r>
+      <w:proofErr w:type="spellStart"/>
+      <w:r>
+        <w:t>inquiryResponse</w:t>
+      </w:r>
+      <w:proofErr w:type="spellEnd"/>
+      <w:r>
+        <w:t xml:space="preserve"> = new </w:t>
+      </w:r>
+      <w:proofErr w:type="spellStart"/>
+      <w:r>
+        <w:t>PagedTaskDataInquiryResponse</w:t>
+      </w:r>
+      <w:proofErr w:type="spellEnd"/>
+    </w:p>
+    <w:p>
+      <w:pPr>
+        <w:pStyle w:val="Code"/>
+      </w:pPr>
+      <w:r>
+        <w:t xml:space="preserve">            {</w:t>
+      </w:r>
+    </w:p>
+    <w:p>
+      <w:pPr>
+        <w:pStyle w:val="Code"/>
+      </w:pPr>
+      <w:r>
+        <w:t xml:space="preserve">                Items = tasks,</w:t>
+      </w:r>
+    </w:p>
+    <w:p>
+      <w:pPr>
+        <w:pStyle w:val="Code"/>
+      </w:pPr>
+      <w:r>
+        <w:t xml:space="preserve">                </w:t>
+      </w:r>
+      <w:proofErr w:type="spellStart"/>
+      <w:r>
+        <w:t>PageCount</w:t>
+      </w:r>
+      <w:proofErr w:type="spellEnd"/>
+      <w:r>
+        <w:t xml:space="preserve"> = </w:t>
+      </w:r>
+      <w:proofErr w:type="spellStart"/>
+      <w:r>
+        <w:t>queryResult.TotalPageCount</w:t>
+      </w:r>
+      <w:proofErr w:type="spellEnd"/>
+      <w:r>
+        <w:t>,</w:t>
+      </w:r>
+    </w:p>
+    <w:p>
+      <w:pPr>
+        <w:pStyle w:val="Code"/>
+      </w:pPr>
+      <w:r>
+        <w:t xml:space="preserve">                </w:t>
+      </w:r>
+      <w:proofErr w:type="spellStart"/>
+      <w:r>
+        <w:t>PageNumber</w:t>
+      </w:r>
+      <w:proofErr w:type="spellEnd"/>
+      <w:r>
+        <w:t xml:space="preserve"> = </w:t>
+      </w:r>
+      <w:proofErr w:type="spellStart"/>
+      <w:r>
+        <w:t>requestInfo.PageNumber</w:t>
+      </w:r>
+      <w:proofErr w:type="spellEnd"/>
+      <w:r>
+        <w:t>,</w:t>
+      </w:r>
+    </w:p>
+    <w:p>
+      <w:pPr>
+        <w:pStyle w:val="Code"/>
+      </w:pPr>
+      <w:r>
+        <w:t xml:space="preserve">                </w:t>
+      </w:r>
+      <w:proofErr w:type="spellStart"/>
+      <w:r>
+        <w:t>PageSize</w:t>
+      </w:r>
+      <w:proofErr w:type="spellEnd"/>
+      <w:r>
+        <w:t xml:space="preserve"> = </w:t>
+      </w:r>
+      <w:proofErr w:type="spellStart"/>
+      <w:r>
+        <w:t>requestInfo.PageSize</w:t>
+      </w:r>
+      <w:proofErr w:type="spellEnd"/>
+    </w:p>
+    <w:p>
+      <w:pPr>
+        <w:pStyle w:val="Code"/>
+      </w:pPr>
+      <w:r>
+        <w:t xml:space="preserve">            };</w:t>
+      </w:r>
+    </w:p>
+    <w:p>
+      <w:pPr>
+        <w:pStyle w:val="Code"/>
+      </w:pPr>
+    </w:p>
+    <w:p>
+      <w:pPr>
+        <w:pStyle w:val="Code"/>
+      </w:pPr>
+      <w:r>
+        <w:t xml:space="preserve">            </w:t>
+      </w:r>
+      <w:proofErr w:type="spellStart"/>
+      <w:r>
+        <w:t>AddLinksToInquiryResponse</w:t>
+      </w:r>
+      <w:proofErr w:type="spellEnd"/>
+      <w:r>
+        <w:t>(</w:t>
+      </w:r>
+      <w:proofErr w:type="spellStart"/>
+      <w:r>
+        <w:t>inquiryResponse</w:t>
+      </w:r>
+      <w:proofErr w:type="spellEnd"/>
+      <w:r>
+        <w:t>);</w:t>
+      </w:r>
+    </w:p>
+    <w:p>
+      <w:pPr>
+        <w:pStyle w:val="Code"/>
+      </w:pPr>
+    </w:p>
+    <w:p>
+      <w:pPr>
+        <w:pStyle w:val="Code"/>
+      </w:pPr>
+      <w:r>
+        <w:t xml:space="preserve">            return </w:t>
+      </w:r>
+      <w:proofErr w:type="spellStart"/>
+      <w:r>
+        <w:t>inquiryResponse</w:t>
+      </w:r>
+      <w:proofErr w:type="spellEnd"/>
+      <w:r>
+        <w:t>;</w:t>
+      </w:r>
+    </w:p>
+    <w:p>
+      <w:pPr>
+        <w:pStyle w:val="Code"/>
+      </w:pPr>
+      <w:r>
+        <w:t xml:space="preserve">        }</w:t>
+      </w:r>
+    </w:p>
+    <w:p>
+      <w:pPr>
+        <w:pStyle w:val="Code"/>
+      </w:pPr>
+    </w:p>
+    <w:p>
+      <w:pPr>
+        <w:pStyle w:val="Code"/>
+      </w:pPr>
+      <w:r>
+        <w:t xml:space="preserve">        public virtual void </w:t>
+      </w:r>
+      <w:proofErr w:type="spellStart"/>
+      <w:r>
+        <w:t>AddLinksToInquiryResponse</w:t>
+      </w:r>
+      <w:proofErr w:type="spellEnd"/>
+      <w:r>
+        <w:t>(</w:t>
+      </w:r>
+      <w:proofErr w:type="spellStart"/>
+      <w:r>
+        <w:t>PagedTaskDataInquiryResponse</w:t>
+      </w:r>
+      <w:proofErr w:type="spellEnd"/>
+      <w:r>
+        <w:t xml:space="preserve"> </w:t>
+      </w:r>
+      <w:proofErr w:type="spellStart"/>
+      <w:r>
+        <w:t>inquiryResponse</w:t>
+      </w:r>
+      <w:proofErr w:type="spellEnd"/>
+      <w:r>
+        <w:t>)</w:t>
+      </w:r>
+    </w:p>
+    <w:p>
+      <w:pPr>
+        <w:pStyle w:val="Code"/>
+      </w:pPr>
+      <w:r>
+        <w:t xml:space="preserve">        {</w:t>
+      </w:r>
+    </w:p>
+    <w:p>
+      <w:pPr>
+        <w:pStyle w:val="Code"/>
+      </w:pPr>
+      <w:r>
+        <w:t xml:space="preserve">            </w:t>
+      </w:r>
+      <w:proofErr w:type="spellStart"/>
+      <w:r>
+        <w:t>inquiryResponse.AddLink</w:t>
+      </w:r>
+      <w:proofErr w:type="spellEnd"/>
+      <w:r>
+        <w:t>(_</w:t>
+      </w:r>
+      <w:proofErr w:type="spellStart"/>
+      <w:r>
+        <w:t>taskLinkService.GetAllTasksLink</w:t>
+      </w:r>
+      <w:proofErr w:type="spellEnd"/>
+      <w:r>
+        <w:t>());</w:t>
+      </w:r>
+    </w:p>
+    <w:p>
+      <w:pPr>
+        <w:pStyle w:val="Code"/>
+      </w:pPr>
+    </w:p>
+    <w:p>
+      <w:pPr>
+        <w:pStyle w:val="Code"/>
+      </w:pPr>
+      <w:r>
+        <w:t xml:space="preserve">            _</w:t>
+      </w:r>
+      <w:proofErr w:type="spellStart"/>
+      <w:r>
+        <w:t>commonLinkService.AddPageLinks</w:t>
+      </w:r>
+      <w:proofErr w:type="spellEnd"/>
+      <w:r>
+        <w:t>(</w:t>
+      </w:r>
+      <w:proofErr w:type="spellStart"/>
+      <w:r>
+        <w:t>inquiryResponse</w:t>
+      </w:r>
+      <w:proofErr w:type="spellEnd"/>
+      <w:r>
+        <w:t xml:space="preserve">, </w:t>
+      </w:r>
+      <w:proofErr w:type="spellStart"/>
+      <w:r>
+        <w:t>GetCurrentPageQueryString</w:t>
+      </w:r>
+      <w:proofErr w:type="spellEnd"/>
+      <w:r>
+        <w:t>(</w:t>
+      </w:r>
+      <w:proofErr w:type="spellStart"/>
+      <w:r>
+        <w:t>inquiryResponse</w:t>
+      </w:r>
+      <w:proofErr w:type="spellEnd"/>
+      <w:r>
+        <w:t>),</w:t>
+      </w:r>
+    </w:p>
+    <w:p>
+      <w:pPr>
+        <w:pStyle w:val="Code"/>
+      </w:pPr>
+      <w:r>
+        <w:t xml:space="preserve">                </w:t>
+      </w:r>
+      <w:proofErr w:type="spellStart"/>
+      <w:r>
+        <w:t>GetPreviousPageQueryString</w:t>
+      </w:r>
+      <w:proofErr w:type="spellEnd"/>
+      <w:r>
+        <w:t>(</w:t>
+      </w:r>
+      <w:proofErr w:type="spellStart"/>
+      <w:r>
+        <w:t>inquiryResponse</w:t>
+      </w:r>
+      <w:proofErr w:type="spellEnd"/>
+      <w:r>
+        <w:t>),</w:t>
+      </w:r>
+    </w:p>
+    <w:p>
+      <w:pPr>
+        <w:pStyle w:val="Code"/>
+      </w:pPr>
+      <w:r>
+        <w:t xml:space="preserve">                </w:t>
+      </w:r>
+      <w:proofErr w:type="spellStart"/>
+      <w:r>
+        <w:t>GetNextPageQueryString</w:t>
+      </w:r>
+      <w:proofErr w:type="spellEnd"/>
+      <w:r>
+        <w:t>(</w:t>
+      </w:r>
+      <w:proofErr w:type="spellStart"/>
+      <w:r>
+        <w:t>inquiryResponse</w:t>
+      </w:r>
+      <w:proofErr w:type="spellEnd"/>
+      <w:r>
+        <w:t>));</w:t>
+      </w:r>
+    </w:p>
+    <w:p>
+      <w:pPr>
+        <w:pStyle w:val="Code"/>
+      </w:pPr>
+      <w:r>
+        <w:t xml:space="preserve">        }</w:t>
+      </w:r>
+    </w:p>
+    <w:p>
+      <w:pPr>
+        <w:pStyle w:val="Code"/>
+      </w:pPr>
+    </w:p>
+    <w:p>
+      <w:pPr>
+        <w:pStyle w:val="Code"/>
+      </w:pPr>
+      <w:r>
+        <w:t xml:space="preserve">        public virtual </w:t>
+      </w:r>
+      <w:proofErr w:type="spellStart"/>
+      <w:r>
+        <w:t>IEnumerable</w:t>
+      </w:r>
+      <w:proofErr w:type="spellEnd"/>
+      <w:r>
+        <w:t xml:space="preserve">&lt;Task&gt; </w:t>
+      </w:r>
+      <w:proofErr w:type="spellStart"/>
+      <w:r>
+        <w:t>GetTasks</w:t>
+      </w:r>
+      <w:proofErr w:type="spellEnd"/>
+      <w:r>
+        <w:t>(</w:t>
+      </w:r>
+      <w:proofErr w:type="spellStart"/>
+      <w:r>
+        <w:t>IEnumerable</w:t>
+      </w:r>
+      <w:proofErr w:type="spellEnd"/>
+      <w:r>
+        <w:t>&lt;</w:t>
+      </w:r>
+      <w:proofErr w:type="spellStart"/>
+      <w:r>
+        <w:t>Data.Entities.Task</w:t>
+      </w:r>
+      <w:proofErr w:type="spellEnd"/>
+      <w:r>
+        <w:t xml:space="preserve">&gt; </w:t>
+      </w:r>
+      <w:proofErr w:type="spellStart"/>
+      <w:r>
+        <w:t>taskEntities</w:t>
+      </w:r>
+      <w:proofErr w:type="spellEnd"/>
+      <w:r>
+        <w:t>)</w:t>
+      </w:r>
+    </w:p>
+    <w:p>
+      <w:pPr>
+        <w:pStyle w:val="Code"/>
+      </w:pPr>
+      <w:r>
+        <w:t xml:space="preserve">        {</w:t>
+      </w:r>
+    </w:p>
+    <w:p>
+      <w:pPr>
+        <w:pStyle w:val="Code"/>
+      </w:pPr>
+      <w:r>
+        <w:t xml:space="preserve">            </w:t>
+      </w:r>
+      <w:proofErr w:type="spellStart"/>
+      <w:r>
+        <w:t>var</w:t>
+      </w:r>
+      <w:proofErr w:type="spellEnd"/>
+      <w:r>
+        <w:t xml:space="preserve"> tasks = </w:t>
+      </w:r>
+      <w:proofErr w:type="spellStart"/>
+      <w:r>
+        <w:t>taskEntities.Select</w:t>
+      </w:r>
+      <w:proofErr w:type="spellEnd"/>
+      <w:r>
+        <w:t>(x =&gt; _</w:t>
+      </w:r>
+      <w:proofErr w:type="spellStart"/>
+      <w:r>
+        <w:t>autoMapper.Map</w:t>
+      </w:r>
+      <w:proofErr w:type="spellEnd"/>
+      <w:r>
+        <w:t>&lt;Task&gt;(x)).</w:t>
+      </w:r>
+      <w:proofErr w:type="spellStart"/>
+      <w:r>
+        <w:t>ToList</w:t>
+      </w:r>
+      <w:proofErr w:type="spellEnd"/>
+      <w:r>
+        <w:t>();</w:t>
+      </w:r>
+    </w:p>
+    <w:p>
+      <w:pPr>
+        <w:pStyle w:val="Code"/>
+      </w:pPr>
+    </w:p>
+    <w:p>
+      <w:pPr>
+        <w:pStyle w:val="Code"/>
+      </w:pPr>
+      <w:r>
+        <w:t xml:space="preserve">            </w:t>
+      </w:r>
+      <w:proofErr w:type="spellStart"/>
+      <w:r>
+        <w:t>tasks.ForEach</w:t>
+      </w:r>
+      <w:proofErr w:type="spellEnd"/>
+      <w:r>
+        <w:t>(x =&gt;</w:t>
+      </w:r>
+    </w:p>
+    <w:p>
+      <w:pPr>
+        <w:pStyle w:val="Code"/>
+      </w:pPr>
+      <w:r>
+        <w:t xml:space="preserve">            {</w:t>
+      </w:r>
+    </w:p>
+    <w:p>
+      <w:pPr>
+        <w:pStyle w:val="Code"/>
+      </w:pPr>
+      <w:r>
+        <w:t xml:space="preserve">                _</w:t>
+      </w:r>
+      <w:proofErr w:type="spellStart"/>
+      <w:r>
+        <w:t>taskLinkService.AddSelfLink</w:t>
+      </w:r>
+      <w:proofErr w:type="spellEnd"/>
+      <w:r>
+        <w:t>(x);</w:t>
+      </w:r>
+    </w:p>
+    <w:p>
+      <w:pPr>
+        <w:pStyle w:val="Code"/>
+      </w:pPr>
+      <w:r>
+        <w:t xml:space="preserve">                _</w:t>
+      </w:r>
+      <w:proofErr w:type="spellStart"/>
+      <w:r>
+        <w:t>taskLinkService.AddLinksToChildObjects</w:t>
+      </w:r>
+      <w:proofErr w:type="spellEnd"/>
+      <w:r>
+        <w:t>(x);</w:t>
+      </w:r>
+    </w:p>
+    <w:p>
+      <w:pPr>
+        <w:pStyle w:val="Code"/>
+      </w:pPr>
+      <w:r>
+        <w:t xml:space="preserve">            });</w:t>
+      </w:r>
+    </w:p>
+    <w:p>
+      <w:pPr>
+        <w:pStyle w:val="Code"/>
+      </w:pPr>
+    </w:p>
+    <w:p>
+      <w:pPr>
+        <w:pStyle w:val="Code"/>
+      </w:pPr>
+      <w:r>
+        <w:t xml:space="preserve">            return tasks;</w:t>
+      </w:r>
+    </w:p>
+    <w:p>
+      <w:pPr>
+        <w:pStyle w:val="Code"/>
+      </w:pPr>
+      <w:r>
+        <w:t xml:space="preserve">        }</w:t>
+      </w:r>
+    </w:p>
+    <w:p>
+      <w:pPr>
+        <w:pStyle w:val="Code"/>
+      </w:pPr>
+    </w:p>
+    <w:p>
+      <w:pPr>
+        <w:pStyle w:val="Code"/>
+      </w:pPr>
+      <w:r>
+        <w:t xml:space="preserve">        public virtual string </w:t>
+      </w:r>
+      <w:proofErr w:type="spellStart"/>
+      <w:r>
+        <w:t>GetCurrentPageQueryString</w:t>
+      </w:r>
+      <w:proofErr w:type="spellEnd"/>
+      <w:r>
+        <w:t>(</w:t>
+      </w:r>
+      <w:proofErr w:type="spellStart"/>
+      <w:r>
+        <w:t>PagedTaskDataInquiryResponse</w:t>
+      </w:r>
+      <w:proofErr w:type="spellEnd"/>
+      <w:r>
+        <w:t xml:space="preserve"> </w:t>
+      </w:r>
+      <w:proofErr w:type="spellStart"/>
+      <w:r>
+        <w:t>inquiryResponse</w:t>
+      </w:r>
+      <w:proofErr w:type="spellEnd"/>
+      <w:r>
+        <w:t>)</w:t>
+      </w:r>
+    </w:p>
+    <w:p>
+      <w:pPr>
+        <w:pStyle w:val="Code"/>
+      </w:pPr>
+      <w:r>
+        <w:t xml:space="preserve">        {</w:t>
+      </w:r>
+    </w:p>
+    <w:p>
+      <w:pPr>
+        <w:pStyle w:val="Code"/>
+      </w:pPr>
+      <w:r>
+        <w:t xml:space="preserve">            return</w:t>
+      </w:r>
+    </w:p>
+    <w:p>
+      <w:pPr>
+        <w:pStyle w:val="Code"/>
+      </w:pPr>
+      <w:r>
+        <w:t xml:space="preserve">                </w:t>
+      </w:r>
+      <w:proofErr w:type="spellStart"/>
+      <w:r>
+        <w:t>string.Format</w:t>
+      </w:r>
+      <w:proofErr w:type="spellEnd"/>
+      <w:r>
+        <w:t>(</w:t>
+      </w:r>
+      <w:proofErr w:type="spellStart"/>
+      <w:r>
+        <w:t>QueryStringFormat</w:t>
+      </w:r>
+      <w:proofErr w:type="spellEnd"/>
+      <w:r>
+        <w:t>,</w:t>
+      </w:r>
+    </w:p>
+    <w:p>
+      <w:pPr>
+        <w:pStyle w:val="Code"/>
+      </w:pPr>
+      <w:r>
+        <w:lastRenderedPageBreak/>
+        <w:t xml:space="preserve">                    </w:t>
+      </w:r>
+      <w:proofErr w:type="spellStart"/>
+      <w:r>
+        <w:t>inquiryResponse.PageNumber</w:t>
+      </w:r>
+      <w:proofErr w:type="spellEnd"/>
+      <w:r>
+        <w:t>,</w:t>
+      </w:r>
+    </w:p>
+    <w:p>
+      <w:pPr>
+        <w:pStyle w:val="Code"/>
+      </w:pPr>
+      <w:r>
+        <w:t xml:space="preserve">                    </w:t>
+      </w:r>
+      <w:proofErr w:type="spellStart"/>
+      <w:r>
+        <w:t>inquiryResponse.PageSize</w:t>
+      </w:r>
+      <w:proofErr w:type="spellEnd"/>
+      <w:r>
+        <w:t>);</w:t>
+      </w:r>
+    </w:p>
+    <w:p>
+      <w:pPr>
+        <w:pStyle w:val="Code"/>
+      </w:pPr>
+      <w:r>
+        <w:t xml:space="preserve">        }</w:t>
+      </w:r>
+    </w:p>
+    <w:p>
+      <w:pPr>
+        <w:pStyle w:val="Code"/>
+      </w:pPr>
+    </w:p>
+    <w:p>
+      <w:pPr>
+        <w:pStyle w:val="Code"/>
+      </w:pPr>
+      <w:r>
+        <w:t xml:space="preserve">        public virtual string </w:t>
+      </w:r>
+      <w:proofErr w:type="spellStart"/>
+      <w:r>
+        <w:t>GetPreviousPageQueryString</w:t>
+      </w:r>
+      <w:proofErr w:type="spellEnd"/>
+      <w:r>
+        <w:t>(</w:t>
+      </w:r>
+      <w:proofErr w:type="spellStart"/>
+      <w:r>
+        <w:t>PagedTaskDataInquiryResponse</w:t>
+      </w:r>
+      <w:proofErr w:type="spellEnd"/>
+      <w:r>
+        <w:t xml:space="preserve"> </w:t>
+      </w:r>
+      <w:proofErr w:type="spellStart"/>
+      <w:r>
+        <w:t>inquiryResponse</w:t>
+      </w:r>
+      <w:proofErr w:type="spellEnd"/>
+      <w:r>
+        <w:t>)</w:t>
+      </w:r>
+    </w:p>
+    <w:p>
+      <w:pPr>
+        <w:pStyle w:val="Code"/>
+      </w:pPr>
+      <w:r>
+        <w:t xml:space="preserve">        {</w:t>
+      </w:r>
+    </w:p>
+    <w:p>
+      <w:pPr>
+        <w:pStyle w:val="Code"/>
+      </w:pPr>
+      <w:r>
+        <w:t xml:space="preserve">            return</w:t>
+      </w:r>
+    </w:p>
+    <w:p>
+      <w:pPr>
+        <w:pStyle w:val="Code"/>
+      </w:pPr>
+      <w:r>
+        <w:t xml:space="preserve">                </w:t>
+      </w:r>
+      <w:proofErr w:type="spellStart"/>
+      <w:r>
+        <w:t>string.Format</w:t>
+      </w:r>
+      <w:proofErr w:type="spellEnd"/>
+      <w:r>
+        <w:t>(</w:t>
+      </w:r>
+      <w:proofErr w:type="spellStart"/>
+      <w:r>
+        <w:t>QueryStringFormat</w:t>
+      </w:r>
+      <w:proofErr w:type="spellEnd"/>
+      <w:r>
+        <w:t>,</w:t>
+      </w:r>
+    </w:p>
+    <w:p>
+      <w:pPr>
+        <w:pStyle w:val="Code"/>
+      </w:pPr>
+      <w:r>
+        <w:t xml:space="preserve">                    </w:t>
+      </w:r>
+      <w:proofErr w:type="spellStart"/>
+      <w:r>
+        <w:t>inquiryResponse.PageNumber</w:t>
+      </w:r>
+      <w:proofErr w:type="spellEnd"/>
+      <w:r>
+        <w:t xml:space="preserve"> - 1,</w:t>
+      </w:r>
+    </w:p>
+    <w:p>
+      <w:pPr>
+        <w:pStyle w:val="Code"/>
+      </w:pPr>
+      <w:r>
+        <w:t xml:space="preserve">                    </w:t>
+      </w:r>
+      <w:proofErr w:type="spellStart"/>
+      <w:r>
+        <w:t>inquiryResponse.PageSize</w:t>
+      </w:r>
+      <w:proofErr w:type="spellEnd"/>
+      <w:r>
+        <w:t>);</w:t>
+      </w:r>
+    </w:p>
+    <w:p>
+      <w:pPr>
+        <w:pStyle w:val="Code"/>
+      </w:pPr>
+      <w:r>
+        <w:t xml:space="preserve">        }</w:t>
+      </w:r>
+    </w:p>
+    <w:p>
+      <w:pPr>
+        <w:pStyle w:val="Code"/>
+      </w:pPr>
+    </w:p>
+    <w:p>
+      <w:pPr>
+        <w:pStyle w:val="Code"/>
+      </w:pPr>
+      <w:r>
+        <w:t xml:space="preserve">        public virtual string </w:t>
+      </w:r>
+      <w:proofErr w:type="spellStart"/>
+      <w:r>
+        <w:t>GetNextPageQueryString</w:t>
+      </w:r>
+      <w:proofErr w:type="spellEnd"/>
+      <w:r>
+        <w:t>(</w:t>
+      </w:r>
+      <w:proofErr w:type="spellStart"/>
+      <w:r>
+        <w:t>PagedTaskDataInquiryResponse</w:t>
+      </w:r>
+      <w:proofErr w:type="spellEnd"/>
+      <w:r>
+        <w:t xml:space="preserve"> </w:t>
+      </w:r>
+      <w:proofErr w:type="spellStart"/>
+      <w:r>
+        <w:t>inquiryResponse</w:t>
+      </w:r>
+      <w:proofErr w:type="spellEnd"/>
+      <w:r>
+        <w:t>)</w:t>
+      </w:r>
+    </w:p>
+    <w:p>
+      <w:pPr>
+        <w:pStyle w:val="Code"/>
+      </w:pPr>
+      <w:r>
+        <w:t xml:space="preserve">        {</w:t>
+      </w:r>
+    </w:p>
+    <w:p>
+      <w:pPr>
+        <w:pStyle w:val="Code"/>
+      </w:pPr>
+      <w:r>
+        <w:t xml:space="preserve">            return </w:t>
+      </w:r>
+      <w:proofErr w:type="spellStart"/>
+      <w:r>
+        <w:t>string.Format</w:t>
+      </w:r>
+      <w:proofErr w:type="spellEnd"/>
+      <w:r>
+        <w:t>(</w:t>
+      </w:r>
+      <w:proofErr w:type="spellStart"/>
+      <w:r>
+        <w:t>QueryStringFormat</w:t>
+      </w:r>
+      <w:proofErr w:type="spellEnd"/>
+      <w:r>
+        <w:t>,</w:t>
+      </w:r>
+    </w:p>
+    <w:p>
+      <w:pPr>
+        <w:pStyle w:val="Code"/>
+      </w:pPr>
+      <w:r>
+        <w:t xml:space="preserve">                </w:t>
+      </w:r>
+      <w:proofErr w:type="spellStart"/>
+      <w:r>
+        <w:t>inquiryResponse.PageNumber</w:t>
+      </w:r>
+      <w:proofErr w:type="spellEnd"/>
+      <w:r>
+        <w:t xml:space="preserve"> + 1,</w:t>
+      </w:r>
+    </w:p>
+    <w:p>
+      <w:pPr>
+        <w:pStyle w:val="Code"/>
+      </w:pPr>
+      <w:r>
+        <w:t xml:space="preserve">                </w:t>
+      </w:r>
+      <w:proofErr w:type="spellStart"/>
+      <w:r>
+        <w:t>inquiryResponse.PageSize</w:t>
+      </w:r>
+      <w:proofErr w:type="spellEnd"/>
+      <w:r>
+        <w:t>);</w:t>
+      </w:r>
+    </w:p>
+    <w:p>
+      <w:pPr>
+        <w:pStyle w:val="Code"/>
+      </w:pPr>
+      <w:r>
+        <w:t xml:space="preserve">        }</w:t>
+      </w:r>
+    </w:p>
+    <w:p>
+      <w:pPr>
+        <w:pStyle w:val="Code"/>
+      </w:pPr>
+      <w:r>
+        <w:t xml:space="preserve">    }</w:t>
+      </w:r>
+    </w:p>
+    <w:p>
+      <w:pPr>
+        <w:pStyle w:val="Code"/>
+      </w:pPr>
+      <w:r>
+        <w:t>}</w:t>
+      </w:r>
     </w:p>
     <w:p>
       <w:pPr>
         <w:pStyle w:val="BodyTextCont"/>
       </w:pPr>
+      <w:r>
+        <w:t>Now we'll implement the test as follows:</w:t>
+      </w:r>
     </w:p>
     <w:p>
       <w:pPr>
@@ -3995,6 +5429,16 @@
       <w:r>
         <w:t xml:space="preserve"> - the test</w:t>
       </w:r>
+      <w:r>
+        <w:t>, behavioral testing</w:t>
+      </w:r>
+      <w:bookmarkStart w:id="0" w:name="_GoBack"/>
+      <w:bookmarkEnd w:id="0"/>
+    </w:p>
+    <w:p>
+      <w:pPr>
+        <w:pStyle w:val="BodyTextCont"/>
+      </w:pPr>
     </w:p>
     <w:p>
       <w:pPr>
@@ -4036,8 +5480,6 @@
       <w:r>
         <w:t xml:space="preserve">for you </w:t>
       </w:r>
-      <w:bookmarkStart w:id="0" w:name="_GoBack"/>
-      <w:bookmarkEnd w:id="0"/>
       <w:r>
         <w:t>to provide unit test coverage to an ASP.NET Web API-based application.</w:t>
       </w:r>
@@ -4106,6 +5548,7 @@
         <w:pStyle w:val="Heading1"/>
       </w:pPr>
       <w:r>
+        <w:lastRenderedPageBreak/>
         <w:t>Summary</w:t>
       </w:r>
     </w:p>
@@ -4187,7 +5630,7 @@
         <w:rStyle w:val="PageNumber"/>
         <w:noProof/>
       </w:rPr>
-      <w:t>12</w:t>
+      <w:t>14</w:t>
     </w:r>
     <w:r>
       <w:rPr>
@@ -7875,7 +9318,7 @@
   <w:style w:type="paragraph" w:default="1" w:styleId="Normal">
     <w:name w:val="Normal"/>
     <w:qFormat/>
-    <w:rsid w:val="00020C54"/>
+    <w:rsid w:val="00634233"/>
     <w:pPr>
       <w:spacing w:after="200" w:line="276" w:lineRule="auto"/>
     </w:pPr>
@@ -7891,7 +9334,7 @@
     <w:next w:val="Normal"/>
     <w:link w:val="Heading1Char"/>
     <w:qFormat/>
-    <w:rsid w:val="00020C54"/>
+    <w:rsid w:val="00634233"/>
     <w:pPr>
       <w:keepNext/>
       <w:spacing w:before="360" w:after="120" w:line="240" w:lineRule="auto"/>
@@ -7911,7 +9354,7 @@
     <w:next w:val="Normal"/>
     <w:link w:val="Heading2Char"/>
     <w:qFormat/>
-    <w:rsid w:val="00020C54"/>
+    <w:rsid w:val="00634233"/>
     <w:pPr>
       <w:keepNext/>
       <w:spacing w:before="360" w:after="120" w:line="240" w:lineRule="auto"/>
@@ -7931,7 +9374,7 @@
     <w:next w:val="Normal"/>
     <w:link w:val="Heading3Char"/>
     <w:qFormat/>
-    <w:rsid w:val="00020C54"/>
+    <w:rsid w:val="00634233"/>
     <w:pPr>
       <w:keepNext/>
       <w:spacing w:before="360" w:after="120" w:line="240" w:lineRule="auto"/>
@@ -7950,7 +9393,7 @@
     <w:next w:val="Normal"/>
     <w:link w:val="Heading4Char"/>
     <w:qFormat/>
-    <w:rsid w:val="00020C54"/>
+    <w:rsid w:val="00634233"/>
     <w:pPr>
       <w:keepNext/>
       <w:spacing w:before="360" w:after="120" w:line="240" w:lineRule="auto"/>
@@ -7970,7 +9413,7 @@
     <w:next w:val="Normal"/>
     <w:link w:val="Heading5Char"/>
     <w:qFormat/>
-    <w:rsid w:val="00020C54"/>
+    <w:rsid w:val="00634233"/>
     <w:pPr>
       <w:spacing w:before="360" w:after="240" w:line="240" w:lineRule="auto"/>
       <w:outlineLvl w:val="4"/>
@@ -8003,7 +9446,7 @@
     <w:uiPriority w:val="1"/>
     <w:semiHidden/>
     <w:unhideWhenUsed/>
-    <w:rsid w:val="00020C54"/>
+    <w:rsid w:val="00634233"/>
   </w:style>
   <w:style w:type="table" w:default="1" w:styleId="TableNormal">
     <w:name w:val="Normal Table"/>
@@ -8025,7 +9468,7 @@
     <w:uiPriority w:val="99"/>
     <w:semiHidden/>
     <w:unhideWhenUsed/>
-    <w:rsid w:val="00020C54"/>
+    <w:rsid w:val="00634233"/>
   </w:style>
   <w:style w:type="character" w:customStyle="1" w:styleId="Heading1Char">
     <w:name w:val="Heading 1 Char"/>
@@ -8126,7 +9569,7 @@
   <w:style w:type="paragraph" w:customStyle="1" w:styleId="Bullet">
     <w:name w:val="Bullet"/>
     <w:basedOn w:val="Normal"/>
-    <w:rsid w:val="00020C54"/>
+    <w:rsid w:val="00634233"/>
     <w:pPr>
       <w:keepLines/>
       <w:numPr>
@@ -8142,7 +9585,7 @@
   </w:style>
   <w:style w:type="character" w:customStyle="1" w:styleId="CodeBold">
     <w:name w:val="Code Bold"/>
-    <w:rsid w:val="00020C54"/>
+    <w:rsid w:val="00634233"/>
     <w:rPr>
       <w:rFonts w:ascii="TheSansMonoConBlack" w:hAnsi="TheSansMonoConBlack"/>
       <w:sz w:val="18"/>
@@ -8153,7 +9596,7 @@
     <w:next w:val="Normal"/>
     <w:autoRedefine/>
     <w:qFormat/>
-    <w:rsid w:val="00020C54"/>
+    <w:rsid w:val="00634233"/>
     <w:pPr>
       <w:keepNext/>
       <w:spacing w:after="240"/>
@@ -8169,7 +9612,7 @@
   <w:style w:type="paragraph" w:customStyle="1" w:styleId="ChapterTitle">
     <w:name w:val="Chapter Title"/>
     <w:next w:val="Normal"/>
-    <w:rsid w:val="00020C54"/>
+    <w:rsid w:val="00634233"/>
     <w:pPr>
       <w:spacing w:before="240" w:after="1200"/>
     </w:pPr>
@@ -8184,7 +9627,7 @@
     <w:name w:val="Figure Caption"/>
     <w:next w:val="Normal"/>
     <w:qFormat/>
-    <w:rsid w:val="00020C54"/>
+    <w:rsid w:val="00634233"/>
     <w:pPr>
       <w:tabs>
         <w:tab w:val="left" w:pos="576"/>
@@ -8205,7 +9648,7 @@
     <w:next w:val="Normal"/>
     <w:link w:val="CodeCaptionChar"/>
     <w:qFormat/>
-    <w:rsid w:val="00020C54"/>
+    <w:rsid w:val="00634233"/>
     <w:pPr>
       <w:tabs>
         <w:tab w:val="left" w:pos="576"/>
@@ -8261,7 +9704,7 @@
   <w:style w:type="paragraph" w:customStyle="1" w:styleId="NumSubList">
     <w:name w:val="Num Sub List"/>
     <w:basedOn w:val="Normal"/>
-    <w:rsid w:val="00020C54"/>
+    <w:rsid w:val="00634233"/>
     <w:pPr>
       <w:numPr>
         <w:numId w:val="8"/>
@@ -8283,7 +9726,7 @@
     <w:name w:val="Bullet Sub List"/>
     <w:basedOn w:val="Bullet"/>
     <w:next w:val="Normal"/>
-    <w:rsid w:val="00020C54"/>
+    <w:rsid w:val="00634233"/>
     <w:pPr>
       <w:ind w:left="1368"/>
     </w:pPr>
@@ -8410,7 +9853,7 @@
     <w:next w:val="BodyText"/>
     <w:link w:val="QuoteChar"/>
     <w:qFormat/>
-    <w:rsid w:val="00020C54"/>
+    <w:rsid w:val="00634233"/>
     <w:pPr>
       <w:tabs>
         <w:tab w:val="left" w:pos="346"/>
@@ -8441,7 +9884,7 @@
   <w:style w:type="paragraph" w:customStyle="1" w:styleId="Results">
     <w:name w:val="Results"/>
     <w:basedOn w:val="Normal"/>
-    <w:rsid w:val="00020C54"/>
+    <w:rsid w:val="00634233"/>
     <w:pPr>
       <w:pBdr>
         <w:top w:val="single" w:sz="18" w:space="5" w:color="999999"/>
@@ -8473,7 +9916,7 @@
     <w:basedOn w:val="Normal"/>
     <w:link w:val="ExerciseBodyChar"/>
     <w:qFormat/>
-    <w:rsid w:val="00020C54"/>
+    <w:rsid w:val="00634233"/>
     <w:pPr>
       <w:spacing w:before="120"/>
       <w:ind w:left="288" w:right="288"/>
@@ -8495,7 +9938,7 @@
   <w:style w:type="paragraph" w:customStyle="1" w:styleId="ExerciseBullet">
     <w:name w:val="Exercise Bullet"/>
     <w:basedOn w:val="Normal"/>
-    <w:rsid w:val="00020C54"/>
+    <w:rsid w:val="00634233"/>
     <w:pPr>
       <w:framePr w:wrap="notBeside" w:vAnchor="text" w:hAnchor="text" w:y="1"/>
       <w:numPr>
@@ -8514,7 +9957,7 @@
     <w:basedOn w:val="Normal"/>
     <w:link w:val="SideBarCodeChar"/>
     <w:qFormat/>
-    <w:rsid w:val="00020C54"/>
+    <w:rsid w:val="00634233"/>
     <w:pPr>
       <w:spacing w:before="360" w:after="240"/>
       <w:ind w:left="288" w:right="288"/>
@@ -8537,7 +9980,7 @@
   <w:style w:type="paragraph" w:customStyle="1" w:styleId="TableText">
     <w:name w:val="Table Text"/>
     <w:qFormat/>
-    <w:rsid w:val="00020C54"/>
+    <w:rsid w:val="00634233"/>
     <w:pPr>
       <w:spacing w:before="120" w:after="120"/>
       <w:contextualSpacing/>
@@ -8552,7 +9995,7 @@
     <w:basedOn w:val="FigureCaption"/>
     <w:next w:val="Normal"/>
     <w:qFormat/>
-    <w:rsid w:val="00020C54"/>
+    <w:rsid w:val="00634233"/>
     <w:pPr>
       <w:spacing w:after="120"/>
     </w:pPr>
@@ -8560,7 +10003,7 @@
   <w:style w:type="paragraph" w:customStyle="1" w:styleId="TableHead">
     <w:name w:val="Table Head"/>
     <w:next w:val="Normal"/>
-    <w:rsid w:val="00020C54"/>
+    <w:rsid w:val="00634233"/>
     <w:pPr>
       <w:keepNext/>
       <w:spacing w:before="60" w:after="60" w:line="240" w:lineRule="exact"/>
@@ -8575,7 +10018,7 @@
     <w:name w:val="Table Footnote"/>
     <w:basedOn w:val="Normal"/>
     <w:next w:val="Normal"/>
-    <w:rsid w:val="00020C54"/>
+    <w:rsid w:val="00634233"/>
     <w:pPr>
       <w:spacing w:before="60" w:after="240"/>
       <w:contextualSpacing/>
@@ -8589,7 +10032,7 @@
   <w:style w:type="table" w:styleId="TableGrid">
     <w:name w:val="Table Grid"/>
     <w:basedOn w:val="TableNormal"/>
-    <w:rsid w:val="00020C54"/>
+    <w:rsid w:val="00634233"/>
     <w:pPr>
       <w:spacing w:after="120"/>
     </w:pPr>
@@ -8615,7 +10058,7 @@
   <w:style w:type="paragraph" w:customStyle="1" w:styleId="UnnumberedList">
     <w:name w:val="Unnumbered List"/>
     <w:basedOn w:val="NumList"/>
-    <w:rsid w:val="00020C54"/>
+    <w:rsid w:val="00634233"/>
     <w:pPr>
       <w:numPr>
         <w:numId w:val="0"/>
@@ -8626,7 +10069,7 @@
   <w:style w:type="paragraph" w:customStyle="1" w:styleId="NumList">
     <w:name w:val="Num List"/>
     <w:basedOn w:val="Normal"/>
-    <w:rsid w:val="00020C54"/>
+    <w:rsid w:val="00634233"/>
     <w:pPr>
       <w:keepLines/>
       <w:numPr>
@@ -8645,7 +10088,7 @@
     <w:basedOn w:val="Quote"/>
     <w:next w:val="Normal"/>
     <w:qFormat/>
-    <w:rsid w:val="00020C54"/>
+    <w:rsid w:val="00634233"/>
     <w:pPr>
       <w:spacing w:before="0"/>
       <w:ind w:left="0" w:right="0"/>
@@ -8659,7 +10102,7 @@
     <w:name w:val="Exercise Head"/>
     <w:basedOn w:val="Normal"/>
     <w:next w:val="Normal"/>
-    <w:rsid w:val="00020C54"/>
+    <w:rsid w:val="00634233"/>
     <w:pPr>
       <w:keepNext/>
       <w:keepLines/>
@@ -8764,7 +10207,7 @@
   <w:style w:type="paragraph" w:customStyle="1" w:styleId="Footnote">
     <w:name w:val="Footnote"/>
     <w:basedOn w:val="Normal"/>
-    <w:rsid w:val="00020C54"/>
+    <w:rsid w:val="00634233"/>
     <w:rPr>
       <w:sz w:val="19"/>
     </w:rPr>
@@ -8794,7 +10237,7 @@
     <w:basedOn w:val="Normal"/>
     <w:link w:val="ExerciseCodeChar"/>
     <w:qFormat/>
-    <w:rsid w:val="00020C54"/>
+    <w:rsid w:val="00634233"/>
     <w:pPr>
       <w:spacing w:before="120"/>
       <w:ind w:left="288" w:right="288"/>
@@ -8820,7 +10263,7 @@
   <w:style w:type="paragraph" w:customStyle="1" w:styleId="ExerciseSubhead">
     <w:name w:val="Exercise Subhead"/>
     <w:basedOn w:val="Normal"/>
-    <w:rsid w:val="00020C54"/>
+    <w:rsid w:val="00634233"/>
     <w:pPr>
       <w:spacing w:before="120" w:after="240"/>
       <w:ind w:left="288" w:right="288"/>
@@ -8838,7 +10281,7 @@
   <w:style w:type="paragraph" w:customStyle="1" w:styleId="BodyTextCont">
     <w:name w:val="Body Text Cont"/>
     <w:basedOn w:val="Normal"/>
-    <w:rsid w:val="00020C54"/>
+    <w:rsid w:val="00634233"/>
     <w:pPr>
       <w:suppressAutoHyphens/>
       <w:spacing w:after="0"/>
@@ -8863,7 +10306,7 @@
     <w:name w:val="footer"/>
     <w:basedOn w:val="Normal"/>
     <w:link w:val="FooterChar"/>
-    <w:rsid w:val="00020C54"/>
+    <w:rsid w:val="00634233"/>
     <w:pPr>
       <w:tabs>
         <w:tab w:val="center" w:pos="4320"/>
@@ -8890,7 +10333,7 @@
     <w:basedOn w:val="Normal"/>
     <w:next w:val="Normal"/>
     <w:link w:val="NoteTipCautionChar"/>
-    <w:rsid w:val="00020C54"/>
+    <w:rsid w:val="00634233"/>
     <w:pPr>
       <w:pBdr>
         <w:top w:val="single" w:sz="4" w:space="10" w:color="auto"/>
@@ -8917,7 +10360,7 @@
     <w:name w:val="Body Text First"/>
     <w:basedOn w:val="BodyText"/>
     <w:link w:val="BodyTextFirstChar"/>
-    <w:rsid w:val="00020C54"/>
+    <w:rsid w:val="00634233"/>
     <w:pPr>
       <w:spacing w:before="120" w:after="0" w:line="240" w:lineRule="auto"/>
     </w:pPr>
@@ -8937,7 +10380,7 @@
   </w:style>
   <w:style w:type="character" w:customStyle="1" w:styleId="CodeInline">
     <w:name w:val="Code Inline"/>
-    <w:rsid w:val="00020C54"/>
+    <w:rsid w:val="00634233"/>
     <w:rPr>
       <w:rFonts w:ascii="TheSansMonoConNormal" w:hAnsi="TheSansMonoConNormal"/>
       <w:color w:val="auto"/>
@@ -8949,7 +10392,7 @@
   <w:style w:type="table" w:customStyle="1" w:styleId="TableList">
     <w:name w:val="Table List"/>
     <w:basedOn w:val="TableNormal"/>
-    <w:rsid w:val="00020C54"/>
+    <w:rsid w:val="00634233"/>
     <w:pPr>
       <w:spacing w:after="120"/>
     </w:pPr>
@@ -8976,12 +10419,12 @@
   <w:style w:type="character" w:styleId="PageNumber">
     <w:name w:val="page number"/>
     <w:basedOn w:val="DefaultParagraphFont"/>
-    <w:rsid w:val="00020C54"/>
+    <w:rsid w:val="00634233"/>
   </w:style>
   <w:style w:type="paragraph" w:customStyle="1" w:styleId="SideBarSubhead">
     <w:name w:val="Side Bar Subhead"/>
     <w:basedOn w:val="Normal"/>
-    <w:rsid w:val="00020C54"/>
+    <w:rsid w:val="00634233"/>
     <w:pPr>
       <w:spacing w:before="120" w:after="240"/>
       <w:ind w:left="288" w:right="288"/>
@@ -9001,7 +10444,7 @@
     <w:basedOn w:val="Normal"/>
     <w:link w:val="SideBarBodyChar"/>
     <w:qFormat/>
-    <w:rsid w:val="00020C54"/>
+    <w:rsid w:val="00634233"/>
     <w:pPr>
       <w:spacing w:before="120"/>
       <w:ind w:left="288" w:right="288"/>
@@ -9025,7 +10468,7 @@
     <w:basedOn w:val="Normal"/>
     <w:link w:val="ExerciseLastChar"/>
     <w:qFormat/>
-    <w:rsid w:val="00020C54"/>
+    <w:rsid w:val="00634233"/>
     <w:pPr>
       <w:pBdr>
         <w:bottom w:val="single" w:sz="18" w:space="3" w:color="auto"/>
@@ -9052,7 +10495,7 @@
     <w:basedOn w:val="Normal"/>
     <w:link w:val="SideBarLastChar"/>
     <w:qFormat/>
-    <w:rsid w:val="00020C54"/>
+    <w:rsid w:val="00634233"/>
     <w:pPr>
       <w:pBdr>
         <w:bottom w:val="single" w:sz="18" w:space="3" w:color="auto"/>
@@ -9077,7 +10520,7 @@
   <w:style w:type="paragraph" w:customStyle="1" w:styleId="SideBarBullet">
     <w:name w:val="Side Bar Bullet"/>
     <w:basedOn w:val="Normal"/>
-    <w:rsid w:val="00020C54"/>
+    <w:rsid w:val="00634233"/>
     <w:pPr>
       <w:framePr w:wrap="notBeside" w:vAnchor="text" w:hAnchor="text" w:y="1"/>
       <w:numPr>
@@ -9096,7 +10539,7 @@
     <w:basedOn w:val="Normal"/>
     <w:link w:val="ExerciseNumChar"/>
     <w:qFormat/>
-    <w:rsid w:val="00020C54"/>
+    <w:rsid w:val="00634233"/>
     <w:pPr>
       <w:numPr>
         <w:numId w:val="5"/>
@@ -9123,7 +10566,7 @@
     <w:basedOn w:val="Normal"/>
     <w:link w:val="SideBarNumChar"/>
     <w:qFormat/>
-    <w:rsid w:val="00020C54"/>
+    <w:rsid w:val="00634233"/>
     <w:pPr>
       <w:numPr>
         <w:numId w:val="6"/>
@@ -9149,7 +10592,7 @@
     <w:name w:val="Side Bar Head"/>
     <w:basedOn w:val="Normal"/>
     <w:next w:val="Normal"/>
-    <w:rsid w:val="00020C54"/>
+    <w:rsid w:val="00634233"/>
     <w:pPr>
       <w:keepNext/>
       <w:keepLines/>
@@ -9408,7 +10851,7 @@
     <w:name w:val="header"/>
     <w:basedOn w:val="Normal"/>
     <w:link w:val="HeaderChar"/>
-    <w:rsid w:val="00020C54"/>
+    <w:rsid w:val="00634233"/>
     <w:pPr>
       <w:tabs>
         <w:tab w:val="center" w:pos="4680"/>
@@ -9436,7 +10879,7 @@
   <w:style w:type="paragraph" w:customStyle="1" w:styleId="Figure">
     <w:name w:val="Figure"/>
     <w:next w:val="Normal"/>
-    <w:rsid w:val="00020C54"/>
+    <w:rsid w:val="00634233"/>
     <w:pPr>
       <w:spacing w:before="120" w:after="120"/>
     </w:pPr>
@@ -9450,7 +10893,7 @@
     <w:hidden/>
     <w:uiPriority w:val="99"/>
     <w:semiHidden/>
-    <w:rsid w:val="00020C54"/>
+    <w:rsid w:val="00634233"/>
     <w:rPr>
       <w:rFonts w:ascii="Calibri" w:eastAsia="Calibri" w:hAnsi="Calibri"/>
       <w:sz w:val="22"/>
@@ -9462,7 +10905,7 @@
     <w:basedOn w:val="DefaultParagraphFont"/>
     <w:uiPriority w:val="21"/>
     <w:qFormat/>
-    <w:rsid w:val="00020C54"/>
+    <w:rsid w:val="00634233"/>
     <w:rPr>
       <w:b/>
       <w:bCs/>
@@ -9475,7 +10918,7 @@
     <w:name w:val="Emphasis"/>
     <w:basedOn w:val="DefaultParagraphFont"/>
     <w:qFormat/>
-    <w:rsid w:val="00020C54"/>
+    <w:rsid w:val="00634233"/>
     <w:rPr>
       <w:i/>
       <w:iCs/>
@@ -9485,7 +10928,7 @@
     <w:name w:val="Strong"/>
     <w:basedOn w:val="DefaultParagraphFont"/>
     <w:qFormat/>
-    <w:rsid w:val="00020C54"/>
+    <w:rsid w:val="00634233"/>
     <w:rPr>
       <w:b/>
       <w:bCs/>
@@ -9497,7 +10940,7 @@
     <w:next w:val="Normal"/>
     <w:link w:val="SubtitleChar"/>
     <w:qFormat/>
-    <w:rsid w:val="00020C54"/>
+    <w:rsid w:val="00634233"/>
     <w:pPr>
       <w:spacing w:after="60"/>
       <w:jc w:val="center"/>
@@ -9533,7 +10976,7 @@
   </w:style>
   <w:style w:type="character" w:customStyle="1" w:styleId="BlackDingbat">
     <w:name w:val="Black Dingbat"/>
-    <w:rsid w:val="00020C54"/>
+    <w:rsid w:val="00634233"/>
     <w:rPr>
       <w:rFonts w:ascii="ZapfDingbats" w:hAnsi="ZapfDingbats"/>
       <w:color w:val="auto"/>
@@ -9545,7 +10988,7 @@
     <w:basedOn w:val="Normal"/>
     <w:link w:val="CodeChar"/>
     <w:qFormat/>
-    <w:rsid w:val="00020C54"/>
+    <w:rsid w:val="00634233"/>
     <w:pPr>
       <w:spacing w:before="120" w:after="120" w:line="240" w:lineRule="auto"/>
       <w:contextualSpacing/>
@@ -9573,7 +11016,7 @@
     <w:basedOn w:val="BlackDingbat"/>
     <w:uiPriority w:val="1"/>
     <w:qFormat/>
-    <w:rsid w:val="00020C54"/>
+    <w:rsid w:val="00634233"/>
     <w:rPr>
       <w:rFonts w:ascii="ZapfDingbats" w:hAnsi="ZapfDingbats"/>
       <w:color w:val="BFBFBF" w:themeColor="background1" w:themeShade="BF"/>
@@ -10090,21 +11533,6 @@
 </file>
 
 <file path=customXml/item1.xml><?xml version="1.0" encoding="utf-8"?>
-<p:properties xmlns:p="http://schemas.microsoft.com/office/2006/metadata/properties" xmlns:xsi="http://www.w3.org/2001/XMLSchema-instance">
-  <documentManagement/>
-</p:properties>
-</file>
-
-<file path=customXml/item2.xml><?xml version="1.0" encoding="utf-8"?>
-<?mso-contentType ?>
-<FormTemplates xmlns="http://schemas.microsoft.com/sharepoint/v3/contenttype/forms">
-  <Display>DocumentLibraryForm</Display>
-  <Edit>DocumentLibraryForm</Edit>
-  <New>DocumentLibraryForm</New>
-</FormTemplates>
-</file>
-
-<file path=customXml/item3.xml><?xml version="1.0" encoding="utf-8"?>
 <ct:contentTypeSchema xmlns:ct="http://schemas.microsoft.com/office/2006/metadata/contentType" xmlns:ma="http://schemas.microsoft.com/office/2006/metadata/properties/metaAttributes" ct:_="" ma:_="" ma:contentTypeName="Document" ma:contentTypeID="0x010100B61720799BC22B4A9F4347EFEE1EE1C9" ma:contentTypeVersion="0" ma:contentTypeDescription="Create a new document." ma:contentTypeScope="" ma:versionID="e54156302444066ccbf8c3dfd433cad9">
   <xsd:schema xmlns:xsd="http://www.w3.org/2001/XMLSchema" xmlns:p="http://schemas.microsoft.com/office/2006/metadata/properties" targetNamespace="http://schemas.microsoft.com/office/2006/metadata/properties" ma:root="true" ma:fieldsID="4aeb20c0e3442673af7ee10786458764">
     <xsd:element name="properties">
@@ -10153,27 +11581,26 @@
 </ct:contentTypeSchema>
 </file>
 
+<file path=customXml/item2.xml><?xml version="1.0" encoding="utf-8"?>
+<?mso-contentType ?>
+<FormTemplates xmlns="http://schemas.microsoft.com/sharepoint/v3/contenttype/forms">
+  <Display>DocumentLibraryForm</Display>
+  <Edit>DocumentLibraryForm</Edit>
+  <New>DocumentLibraryForm</New>
+</FormTemplates>
+</file>
+
+<file path=customXml/item3.xml><?xml version="1.0" encoding="utf-8"?>
+<p:properties xmlns:p="http://schemas.microsoft.com/office/2006/metadata/properties" xmlns:xsi="http://www.w3.org/2001/XMLSchema-instance">
+  <documentManagement/>
+</p:properties>
+</file>
+
 <file path=customXml/item4.xml><?xml version="1.0" encoding="utf-8"?>
 <b:Sources xmlns:b="http://schemas.openxmlformats.org/officeDocument/2006/bibliography" xmlns="http://schemas.openxmlformats.org/officeDocument/2006/bibliography" SelectedStyle="\APA.XSL" StyleName="APA Fifth Edition"/>
 </file>
 
 <file path=customXml/itemProps1.xml><?xml version="1.0" encoding="utf-8"?>
-<ds:datastoreItem xmlns:ds="http://schemas.openxmlformats.org/officeDocument/2006/customXml" ds:itemID="{1AD1C7CE-AA32-4DA8-B24C-BD374725EBFD}">
-  <ds:schemaRefs>
-    <ds:schemaRef ds:uri="http://schemas.microsoft.com/office/2006/metadata/properties"/>
-  </ds:schemaRefs>
-</ds:datastoreItem>
-</file>
-
-<file path=customXml/itemProps2.xml><?xml version="1.0" encoding="utf-8"?>
-<ds:datastoreItem xmlns:ds="http://schemas.openxmlformats.org/officeDocument/2006/customXml" ds:itemID="{0F2AB1DF-7D83-489E-BF06-CAEE10C33DF0}">
-  <ds:schemaRefs>
-    <ds:schemaRef ds:uri="http://schemas.microsoft.com/sharepoint/v3/contenttype/forms"/>
-  </ds:schemaRefs>
-</ds:datastoreItem>
-</file>
-
-<file path=customXml/itemProps3.xml><?xml version="1.0" encoding="utf-8"?>
 <ds:datastoreItem xmlns:ds="http://schemas.openxmlformats.org/officeDocument/2006/customXml" ds:itemID="{20051165-A2D6-4754-A6F7-919A9099D5EC}">
   <ds:schemaRefs>
     <ds:schemaRef ds:uri="http://schemas.microsoft.com/office/2006/metadata/contentType"/>
@@ -10188,8 +11615,24 @@
 </ds:datastoreItem>
 </file>
 
+<file path=customXml/itemProps2.xml><?xml version="1.0" encoding="utf-8"?>
+<ds:datastoreItem xmlns:ds="http://schemas.openxmlformats.org/officeDocument/2006/customXml" ds:itemID="{0F2AB1DF-7D83-489E-BF06-CAEE10C33DF0}">
+  <ds:schemaRefs>
+    <ds:schemaRef ds:uri="http://schemas.microsoft.com/sharepoint/v3/contenttype/forms"/>
+  </ds:schemaRefs>
+</ds:datastoreItem>
+</file>
+
+<file path=customXml/itemProps3.xml><?xml version="1.0" encoding="utf-8"?>
+<ds:datastoreItem xmlns:ds="http://schemas.openxmlformats.org/officeDocument/2006/customXml" ds:itemID="{1AD1C7CE-AA32-4DA8-B24C-BD374725EBFD}">
+  <ds:schemaRefs>
+    <ds:schemaRef ds:uri="http://schemas.microsoft.com/office/2006/metadata/properties"/>
+  </ds:schemaRefs>
+</ds:datastoreItem>
+</file>
+
 <file path=customXml/itemProps4.xml><?xml version="1.0" encoding="utf-8"?>
-<ds:datastoreItem xmlns:ds="http://schemas.openxmlformats.org/officeDocument/2006/customXml" ds:itemID="{6BE1124C-B736-4DE8-B6F1-7D69A840D724}">
+<ds:datastoreItem xmlns:ds="http://schemas.openxmlformats.org/officeDocument/2006/customXml" ds:itemID="{0CFFA5E2-2611-46B6-AD2F-B07A8B0233B7}">
   <ds:schemaRefs>
     <ds:schemaRef ds:uri="http://schemas.openxmlformats.org/officeDocument/2006/bibliography"/>
   </ds:schemaRefs>

</xml_diff>

<commit_message>
added summary to ch9
</commit_message>
<xml_diff>
--- a/doc/9781484201107_KurtzWortman_Ch09_CompletingThePicture.docx
+++ b/doc/9781484201107_KurtzWortman_Ch09_CompletingThePicture.docx
@@ -34,7 +34,7 @@
         <w:pStyle w:val="BodyTextCont"/>
       </w:pPr>
       <w:r>
-        <w:t xml:space="preserve">Those are strong words. However, we completely agree with him. What he calls </w:t>
+        <w:t xml:space="preserve">Those are strong words. However, we agree with him. What he calls </w:t>
       </w:r>
       <w:r>
         <w:t xml:space="preserve">the </w:t>
@@ -170,7 +170,13 @@
         <w:t xml:space="preserve">usual </w:t>
       </w:r>
       <w:r>
-        <w:t>approach to automated testing employs a mix of integration tests and unit tests, with a bias towards unit tests. This is because</w:t>
+        <w:t xml:space="preserve">approach to automated testing employs a mix of </w:t>
+      </w:r>
+      <w:r>
+        <w:t xml:space="preserve">automated </w:t>
+      </w:r>
+      <w:r>
+        <w:t>integration tests and unit tests, with a bias towards unit tests. This is because</w:t>
       </w:r>
       <w:r>
         <w:t xml:space="preserve"> though integration tests are needed to ensure everything works together, unit tests typically provide much less "friction" when trying to achieve high levels of code coverage</w:t>
@@ -208,7 +214,10 @@
         <w:t xml:space="preserve"> </w:t>
       </w:r>
       <w:r>
-        <w:t xml:space="preserve">A familiarity with </w:t>
+        <w:t>A familiar</w:t>
+      </w:r>
+      <w:r>
+        <w:t xml:space="preserve">ity with </w:t>
       </w:r>
       <w:proofErr w:type="spellStart"/>
       <w:r>
@@ -224,13 +233,7 @@
       </w:r>
       <w:proofErr w:type="spellEnd"/>
       <w:r>
-        <w:t xml:space="preserve"> would be </w:t>
-      </w:r>
-      <w:r>
-        <w:t>quite</w:t>
-      </w:r>
-      <w:r>
-        <w:t xml:space="preserve"> </w:t>
+        <w:t xml:space="preserve"> would certainly be </w:t>
       </w:r>
       <w:r>
         <w:t>helpful at this point; however, you will still be able to benefit by following along with the test implementation, regardless of your experience with these frameworks.</w:t>
@@ -7984,105 +7987,33 @@
         <w:pStyle w:val="Code"/>
       </w:pPr>
       <w:r>
-        <w:t xml:space="preserve">                </w:t>
-      </w:r>
-      <w:proofErr w:type="spellStart"/>
-      <w:r>
-        <w:t>const</w:t>
-      </w:r>
-      <w:proofErr w:type="spellEnd"/>
-      <w:r>
-        <w:t xml:space="preserve"> string address = </w:t>
-      </w:r>
-      <w:proofErr w:type="spellStart"/>
-      <w:r>
-        <w:t>UriRoot</w:t>
-      </w:r>
-      <w:proofErr w:type="spellEnd"/>
-      <w:r>
-        <w:t xml:space="preserve"> + "tasks";</w:t>
-      </w:r>
-    </w:p>
-    <w:p>
-      <w:pPr>
-        <w:pStyle w:val="Code"/>
-      </w:pPr>
-    </w:p>
-    <w:p>
-      <w:pPr>
-        <w:pStyle w:val="Code"/>
-      </w:pPr>
-      <w:r>
-        <w:t xml:space="preserve">                </w:t>
-      </w:r>
-      <w:proofErr w:type="spellStart"/>
-      <w:r>
-        <w:t>var</w:t>
-      </w:r>
-      <w:proofErr w:type="spellEnd"/>
-      <w:r>
-        <w:t xml:space="preserve"> </w:t>
-      </w:r>
-      <w:proofErr w:type="spellStart"/>
-      <w:r>
-        <w:t>responseString</w:t>
-      </w:r>
-      <w:proofErr w:type="spellEnd"/>
-      <w:r>
-        <w:t xml:space="preserve"> = </w:t>
-      </w:r>
-      <w:proofErr w:type="spellStart"/>
-      <w:r>
-        <w:t>client.DownloadString</w:t>
-      </w:r>
-      <w:proofErr w:type="spellEnd"/>
-      <w:r>
-        <w:t>(address);</w:t>
-      </w:r>
-    </w:p>
-    <w:p>
-      <w:pPr>
-        <w:pStyle w:val="Code"/>
-      </w:pPr>
-    </w:p>
-    <w:p>
-      <w:pPr>
-        <w:pStyle w:val="Code"/>
-      </w:pPr>
-      <w:r>
-        <w:t xml:space="preserve">                </w:t>
-      </w:r>
-      <w:proofErr w:type="spellStart"/>
-      <w:r>
-        <w:t>var</w:t>
-      </w:r>
-      <w:proofErr w:type="spellEnd"/>
-      <w:r>
-        <w:t xml:space="preserve"> </w:t>
-      </w:r>
-      <w:proofErr w:type="spellStart"/>
-      <w:r>
-        <w:t>jsonResponse</w:t>
-      </w:r>
-      <w:proofErr w:type="spellEnd"/>
-      <w:r>
-        <w:t xml:space="preserve"> = </w:t>
-      </w:r>
-      <w:proofErr w:type="spellStart"/>
-      <w:r>
-        <w:t>JObject.Parse</w:t>
-      </w:r>
-      <w:proofErr w:type="spellEnd"/>
-      <w:r>
-        <w:t>(</w:t>
-      </w:r>
-      <w:proofErr w:type="spellStart"/>
-      <w:r>
-        <w:t>responseString</w:t>
-      </w:r>
-      <w:proofErr w:type="spellEnd"/>
-      <w:r>
-        <w:t>);</w:t>
+        <w:t xml:space="preserve">                const string address = UriRoot + "tasks";</w:t>
+      </w:r>
+    </w:p>
+    <w:p>
+      <w:pPr>
+        <w:pStyle w:val="Code"/>
+      </w:pPr>
+    </w:p>
+    <w:p>
+      <w:pPr>
+        <w:pStyle w:val="Code"/>
+      </w:pPr>
+      <w:r>
+        <w:t xml:space="preserve">                var responseString = client.DownloadString(address);</w:t>
+      </w:r>
+    </w:p>
+    <w:p>
+      <w:pPr>
+        <w:pStyle w:val="Code"/>
+      </w:pPr>
+    </w:p>
+    <w:p>
+      <w:pPr>
+        <w:pStyle w:val="Code"/>
+      </w:pPr>
+      <w:r>
+        <w:t xml:space="preserve">                var jsonResponse = JObject.Parse(responseString);</w:t>
       </w:r>
     </w:p>
     <w:p>
@@ -8122,15 +8053,7 @@
         <w:pStyle w:val="Code"/>
       </w:pPr>
       <w:r>
-        <w:t xml:space="preserve">                </w:t>
-      </w:r>
-      <w:proofErr w:type="spellStart"/>
-      <w:r>
-        <w:t>client.Dispose</w:t>
-      </w:r>
-      <w:proofErr w:type="spellEnd"/>
-      <w:r>
-        <w:t>();</w:t>
+        <w:t xml:space="preserve">                client.Dispose();</w:t>
       </w:r>
     </w:p>
     <w:p>
@@ -8207,7 +8130,7 @@
         <w:t xml:space="preserve">. </w:t>
       </w:r>
       <w:r>
-        <w:t>Other possible scenarios include passing in a bogus or restricted username, to test security, or specifying a different content type, to test content negotiation.</w:t>
+        <w:t>Other possible scenarios include passing in a bogus or restricted username to test security, or specifying a different content type to test content negotiation.</w:t>
       </w:r>
     </w:p>
     <w:p>
@@ -8252,16 +8175,7 @@
       </w:r>
       <w:proofErr w:type="spellEnd"/>
       <w:r>
-        <w:t>). However, a</w:t>
-      </w:r>
-      <w:r>
-        <w:t xml:space="preserve">t this point we trust that we've provided the basic foundation, and some helpful techniques, necessary for you to apply </w:t>
-      </w:r>
-      <w:r>
-        <w:t>integration</w:t>
-      </w:r>
-      <w:r>
-        <w:t xml:space="preserve"> test coverage to an ASP.NET Web API-based application.</w:t>
+        <w:t>). However, at this point we trust that we've provided the basic foundation, and some helpful techniques, necessary for you to apply integration test coverage to an ASP.NET Web API-based application.</w:t>
       </w:r>
     </w:p>
     <w:p>
@@ -8276,71 +8190,264 @@
       <w:pPr>
         <w:pStyle w:val="Heading1"/>
       </w:pPr>
+      <w:r>
+        <w:lastRenderedPageBreak/>
+        <w:t>Going Live!</w:t>
+      </w:r>
+    </w:p>
+    <w:p>
+      <w:pPr>
+        <w:pStyle w:val="BodyTextFirst"/>
+      </w:pPr>
+      <w:r>
+        <w:t>TODO - Jamie's section on the UI, CORS, CSRF…</w:t>
+      </w:r>
+    </w:p>
+    <w:p>
+      <w:pPr>
+        <w:pStyle w:val="BodyTextFirst"/>
+      </w:pPr>
+    </w:p>
+    <w:p>
+      <w:pPr>
+        <w:pStyle w:val="BodyTextFirst"/>
+      </w:pPr>
+    </w:p>
+    <w:p>
+      <w:pPr>
+        <w:pStyle w:val="BodyTextFirst"/>
+      </w:pPr>
+    </w:p>
+    <w:p>
+      <w:pPr>
+        <w:pStyle w:val="BodyTextFirst"/>
+      </w:pPr>
+    </w:p>
+    <w:p>
+      <w:pPr>
+        <w:pStyle w:val="BodyTextFirst"/>
+      </w:pPr>
+    </w:p>
+    <w:p>
+      <w:pPr>
+        <w:pStyle w:val="Heading1"/>
+      </w:pPr>
+      <w:r>
+        <w:t>Summary</w:t>
+      </w:r>
+    </w:p>
+    <w:p>
+      <w:pPr>
+        <w:pStyle w:val="BodyTextFirst"/>
+      </w:pPr>
+      <w:r>
+        <w:t xml:space="preserve">In this chapter we covered </w:t>
+      </w:r>
+      <w:r>
+        <w:t>a representative portion of</w:t>
+      </w:r>
+      <w:r>
+        <w:t xml:space="preserve"> our task-management service with automated unit and integration tests.</w:t>
+      </w:r>
+      <w:r>
+        <w:t xml:space="preserve"> By doing so, we </w:t>
+      </w:r>
+      <w:r>
+        <w:t xml:space="preserve">trust that we've provided the basic foundation, and some helpful techniques, necessary for you to apply </w:t>
+      </w:r>
+      <w:r>
+        <w:t xml:space="preserve">automated unit and </w:t>
+      </w:r>
+      <w:r>
+        <w:t xml:space="preserve">integration test coverage to </w:t>
+      </w:r>
+      <w:r>
+        <w:t xml:space="preserve">your own </w:t>
+      </w:r>
+      <w:r>
+        <w:t>ASP.NET Web API-based application</w:t>
+      </w:r>
+      <w:r>
+        <w:t>s. The ASP.NET Web API team has developed, and is continuing to develop, the framework with testing in mind, and we heartily recommend that you take advant</w:t>
+      </w:r>
+      <w:r>
+        <w:t>age of their efforts</w:t>
+      </w:r>
+      <w:r>
+        <w:t>.</w:t>
+      </w:r>
+    </w:p>
+    <w:p>
+      <w:pPr>
+        <w:pStyle w:val="BodyTextCont"/>
+      </w:pPr>
+      <w:r>
+        <w:t xml:space="preserve">We also completed the picture, so to speak, by demonstrating how to consume our task-management service using a simple Single Page Application.   </w:t>
+      </w:r>
+      <w:r>
+        <w:rPr>
+          <w:rStyle w:val="IntenseEmphasis"/>
+        </w:rPr>
+        <w:t>JAMIE - WHAT ELSE DO YOU WANT TO SAY???</w:t>
+      </w:r>
+    </w:p>
+    <w:p>
+      <w:pPr>
+        <w:pStyle w:val="BodyTextCont"/>
+      </w:pPr>
+      <w:r>
+        <w:t xml:space="preserve">This brings us to the end of our present journey. We've demonstrated </w:t>
+      </w:r>
+      <w:r>
+        <w:t xml:space="preserve">how to leverage the features and capabilities of the ASP.NET Web API to build a </w:t>
+      </w:r>
+      <w:proofErr w:type="spellStart"/>
+      <w:r>
+        <w:t>RESTful</w:t>
+      </w:r>
+      <w:proofErr w:type="spellEnd"/>
+      <w:r>
+        <w:t xml:space="preserve"> web</w:t>
+      </w:r>
+      <w:r>
+        <w:t xml:space="preserve"> </w:t>
+      </w:r>
+      <w:r>
+        <w:t xml:space="preserve">service from start to finish. </w:t>
+      </w:r>
+      <w:r>
+        <w:t>We</w:t>
+      </w:r>
+      <w:r>
+        <w:t xml:space="preserve"> first explain</w:t>
+      </w:r>
+      <w:r>
+        <w:t>ed</w:t>
+      </w:r>
+      <w:r>
+        <w:t xml:space="preserve"> the REST architectural style, and then buil</w:t>
+      </w:r>
+      <w:r>
+        <w:t>t</w:t>
+      </w:r>
+      <w:r>
+        <w:t xml:space="preserve"> on that knowledge, the ASP.NET Web API, and some helpful patterns, tricks, and techniques, to go from a blank slate to a fully functional, secure</w:t>
+      </w:r>
+      <w:r>
+        <w:t>, and tested</w:t>
+      </w:r>
+      <w:r>
+        <w:t xml:space="preserve"> </w:t>
+      </w:r>
+      <w:proofErr w:type="spellStart"/>
+      <w:r>
+        <w:t>REST</w:t>
+      </w:r>
+      <w:r>
+        <w:t>ful</w:t>
+      </w:r>
+      <w:proofErr w:type="spellEnd"/>
+      <w:r>
+        <w:t xml:space="preserve"> service.</w:t>
+      </w:r>
+    </w:p>
+    <w:p>
+      <w:pPr>
+        <w:pStyle w:val="BodyTextCont"/>
+      </w:pPr>
+      <w:r>
+        <w:t xml:space="preserve">ASP.NET Web API will continue to evolve, so the end of this book is not the end of the overall story. </w:t>
+      </w:r>
+      <w:r>
+        <w:t>I</w:t>
+      </w:r>
+      <w:r>
+        <w:t>t will be interesting to see what exciting new capabilities will become available</w:t>
+      </w:r>
+      <w:r>
+        <w:t xml:space="preserve"> </w:t>
+      </w:r>
+      <w:r>
+        <w:t xml:space="preserve">if </w:t>
+      </w:r>
+      <w:r>
+        <w:t>the Open Web Interface for .NET (OWIN)</w:t>
+      </w:r>
+      <w:r>
+        <w:t xml:space="preserve"> and project </w:t>
+      </w:r>
+      <w:r>
+        <w:t>Katana</w:t>
+      </w:r>
+      <w:r>
+        <w:t xml:space="preserve"> (which is built on OWIN) </w:t>
+      </w:r>
+      <w:r>
+        <w:t xml:space="preserve">become mainstream in the Web API development community. </w:t>
+      </w:r>
+      <w:r>
+        <w:t>As an example, a</w:t>
+      </w:r>
+      <w:r>
+        <w:t xml:space="preserve">t that point, authentication filters, not message handlers, will be the preferred approach to authentication. You will no longer need to write your own </w:t>
+      </w:r>
+      <w:proofErr w:type="spellStart"/>
+      <w:r>
+        <w:t>authentiation</w:t>
+      </w:r>
+      <w:proofErr w:type="spellEnd"/>
+      <w:r>
+        <w:t xml:space="preserve"> mechanisms for standard authentication schemes, because all of the standard </w:t>
+      </w:r>
+      <w:proofErr w:type="spellStart"/>
+      <w:r>
+        <w:t>authentiation</w:t>
+      </w:r>
+      <w:proofErr w:type="spellEnd"/>
+      <w:r>
+        <w:t xml:space="preserve"> filters will be built into Katana.</w:t>
+      </w:r>
+      <w:r>
+        <w:t xml:space="preserve"> </w:t>
+      </w:r>
+      <w:r>
+        <w:t>You can read about OWIN and Katana here</w:t>
+      </w:r>
+      <w:r>
+        <w:t xml:space="preserve">: </w:t>
+      </w:r>
+      <w:hyperlink r:id="rId11" w:history="1">
+        <w:r>
+          <w:t>http://www.asp.net/aspnet/overview/owin-and-katana/an-overview-of-project-katana</w:t>
+        </w:r>
+      </w:hyperlink>
+      <w:r>
+        <w:t>.</w:t>
+      </w:r>
+      <w:r>
+        <w:t xml:space="preserve"> And, of course, be sure to periodically visit Microsoft's official ASP.NET Web API site to stay abreast of the latest features and releases.</w:t>
+      </w:r>
+    </w:p>
+    <w:p>
+      <w:pPr>
+        <w:pStyle w:val="BodyTextCont"/>
+      </w:pPr>
+      <w:r>
+        <w:t>With that, we bid you a fond farewell, at least for now. It's time for you to get started on your next ASP.NET Web API project!</w:t>
+      </w:r>
+      <w:r>
+        <w:t xml:space="preserve"> May our paths meet again someday!</w:t>
+      </w:r>
       <w:bookmarkStart w:id="0" w:name="_GoBack"/>
       <w:bookmarkEnd w:id="0"/>
-      <w:r>
-        <w:lastRenderedPageBreak/>
-        <w:t>Going Live!</w:t>
-      </w:r>
-    </w:p>
-    <w:p>
-      <w:pPr>
-        <w:pStyle w:val="BodyTextFirst"/>
-      </w:pPr>
-      <w:r>
-        <w:t>TODO - Jamie's section on the UI, CORS, CSRF…</w:t>
-      </w:r>
-    </w:p>
-    <w:p>
-      <w:pPr>
-        <w:pStyle w:val="BodyTextFirst"/>
-      </w:pPr>
-    </w:p>
-    <w:p>
-      <w:pPr>
-        <w:pStyle w:val="BodyTextFirst"/>
-      </w:pPr>
-    </w:p>
-    <w:p>
-      <w:pPr>
-        <w:pStyle w:val="BodyTextFirst"/>
-      </w:pPr>
-    </w:p>
-    <w:p>
-      <w:pPr>
-        <w:pStyle w:val="BodyTextFirst"/>
-      </w:pPr>
-    </w:p>
-    <w:p>
-      <w:pPr>
-        <w:pStyle w:val="BodyTextFirst"/>
-      </w:pPr>
-    </w:p>
-    <w:p>
-      <w:pPr>
-        <w:pStyle w:val="Heading1"/>
-      </w:pPr>
-      <w:r>
-        <w:t>Summary</w:t>
-      </w:r>
-    </w:p>
-    <w:p>
-      <w:pPr>
-        <w:pStyle w:val="BodyTextFirst"/>
-      </w:pPr>
-    </w:p>
-    <w:p>
-      <w:pPr>
-        <w:pStyle w:val="BodyTextFirst"/>
-      </w:pPr>
     </w:p>
     <w:sectPr>
-      <w:headerReference w:type="even" r:id="rId11"/>
-      <w:headerReference w:type="default" r:id="rId12"/>
-      <w:footerReference w:type="even" r:id="rId13"/>
-      <w:footerReference w:type="default" r:id="rId14"/>
-      <w:headerReference w:type="first" r:id="rId15"/>
-      <w:footerReference w:type="first" r:id="rId16"/>
+      <w:headerReference w:type="even" r:id="rId12"/>
+      <w:headerReference w:type="default" r:id="rId13"/>
+      <w:footerReference w:type="even" r:id="rId14"/>
+      <w:footerReference w:type="default" r:id="rId15"/>
+      <w:headerReference w:type="first" r:id="rId16"/>
+      <w:footerReference w:type="first" r:id="rId17"/>
       <w:pgSz w:w="10800" w:h="13320" w:code="64"/>
       <w:pgMar w:top="540" w:right="1080" w:bottom="540" w:left="1080" w:header="540" w:footer="547" w:gutter="0"/>
       <w:cols w:space="720"/>
@@ -12084,7 +12191,7 @@
   <w:style w:type="paragraph" w:default="1" w:styleId="Normal">
     <w:name w:val="Normal"/>
     <w:qFormat/>
-    <w:rsid w:val="00D12762"/>
+    <w:rsid w:val="00FA2781"/>
     <w:pPr>
       <w:spacing w:after="200" w:line="276" w:lineRule="auto"/>
     </w:pPr>
@@ -12100,7 +12207,7 @@
     <w:next w:val="Normal"/>
     <w:link w:val="Heading1Char"/>
     <w:qFormat/>
-    <w:rsid w:val="00D12762"/>
+    <w:rsid w:val="00FA2781"/>
     <w:pPr>
       <w:keepNext/>
       <w:spacing w:before="360" w:after="120" w:line="240" w:lineRule="auto"/>
@@ -12120,7 +12227,7 @@
     <w:next w:val="Normal"/>
     <w:link w:val="Heading2Char"/>
     <w:qFormat/>
-    <w:rsid w:val="00D12762"/>
+    <w:rsid w:val="00FA2781"/>
     <w:pPr>
       <w:keepNext/>
       <w:spacing w:before="360" w:after="120" w:line="240" w:lineRule="auto"/>
@@ -12140,7 +12247,7 @@
     <w:next w:val="Normal"/>
     <w:link w:val="Heading3Char"/>
     <w:qFormat/>
-    <w:rsid w:val="00D12762"/>
+    <w:rsid w:val="00FA2781"/>
     <w:pPr>
       <w:keepNext/>
       <w:spacing w:before="360" w:after="120" w:line="240" w:lineRule="auto"/>
@@ -12159,7 +12266,7 @@
     <w:next w:val="Normal"/>
     <w:link w:val="Heading4Char"/>
     <w:qFormat/>
-    <w:rsid w:val="00D12762"/>
+    <w:rsid w:val="00FA2781"/>
     <w:pPr>
       <w:keepNext/>
       <w:spacing w:before="360" w:after="120" w:line="240" w:lineRule="auto"/>
@@ -12179,7 +12286,7 @@
     <w:next w:val="Normal"/>
     <w:link w:val="Heading5Char"/>
     <w:qFormat/>
-    <w:rsid w:val="00D12762"/>
+    <w:rsid w:val="00FA2781"/>
     <w:pPr>
       <w:spacing w:before="360" w:after="240" w:line="240" w:lineRule="auto"/>
       <w:outlineLvl w:val="4"/>
@@ -12210,9 +12317,8 @@
   <w:style w:type="character" w:default="1" w:styleId="DefaultParagraphFont">
     <w:name w:val="Default Paragraph Font"/>
     <w:uiPriority w:val="1"/>
-    <w:semiHidden/>
     <w:unhideWhenUsed/>
-    <w:rsid w:val="00D12762"/>
+    <w:rsid w:val="00FA2781"/>
   </w:style>
   <w:style w:type="table" w:default="1" w:styleId="TableNormal">
     <w:name w:val="Normal Table"/>
@@ -12234,7 +12340,7 @@
     <w:uiPriority w:val="99"/>
     <w:semiHidden/>
     <w:unhideWhenUsed/>
-    <w:rsid w:val="00D12762"/>
+    <w:rsid w:val="00FA2781"/>
   </w:style>
   <w:style w:type="character" w:customStyle="1" w:styleId="Heading1Char">
     <w:name w:val="Heading 1 Char"/>
@@ -12335,7 +12441,7 @@
   <w:style w:type="paragraph" w:customStyle="1" w:styleId="Bullet">
     <w:name w:val="Bullet"/>
     <w:basedOn w:val="Normal"/>
-    <w:rsid w:val="00D12762"/>
+    <w:rsid w:val="00FA2781"/>
     <w:pPr>
       <w:keepLines/>
       <w:numPr>
@@ -12351,7 +12457,7 @@
   </w:style>
   <w:style w:type="character" w:customStyle="1" w:styleId="CodeBold">
     <w:name w:val="Code Bold"/>
-    <w:rsid w:val="00D12762"/>
+    <w:rsid w:val="00FA2781"/>
     <w:rPr>
       <w:rFonts w:ascii="TheSansMonoConBlack" w:hAnsi="TheSansMonoConBlack"/>
       <w:sz w:val="18"/>
@@ -12362,7 +12468,7 @@
     <w:next w:val="Normal"/>
     <w:autoRedefine/>
     <w:qFormat/>
-    <w:rsid w:val="00D12762"/>
+    <w:rsid w:val="00FA2781"/>
     <w:pPr>
       <w:keepNext/>
       <w:spacing w:after="240"/>
@@ -12378,7 +12484,7 @@
   <w:style w:type="paragraph" w:customStyle="1" w:styleId="ChapterTitle">
     <w:name w:val="Chapter Title"/>
     <w:next w:val="Normal"/>
-    <w:rsid w:val="00D12762"/>
+    <w:rsid w:val="00FA2781"/>
     <w:pPr>
       <w:spacing w:before="240" w:after="1200"/>
     </w:pPr>
@@ -12393,7 +12499,7 @@
     <w:name w:val="Figure Caption"/>
     <w:next w:val="Normal"/>
     <w:qFormat/>
-    <w:rsid w:val="00D12762"/>
+    <w:rsid w:val="00FA2781"/>
     <w:pPr>
       <w:tabs>
         <w:tab w:val="left" w:pos="576"/>
@@ -12414,7 +12520,7 @@
     <w:next w:val="Normal"/>
     <w:link w:val="CodeCaptionChar"/>
     <w:qFormat/>
-    <w:rsid w:val="00D12762"/>
+    <w:rsid w:val="00FA2781"/>
     <w:pPr>
       <w:tabs>
         <w:tab w:val="left" w:pos="576"/>
@@ -12470,7 +12576,7 @@
   <w:style w:type="paragraph" w:customStyle="1" w:styleId="NumSubList">
     <w:name w:val="Num Sub List"/>
     <w:basedOn w:val="Normal"/>
-    <w:rsid w:val="00D12762"/>
+    <w:rsid w:val="00FA2781"/>
     <w:pPr>
       <w:numPr>
         <w:numId w:val="8"/>
@@ -12492,7 +12598,7 @@
     <w:name w:val="Bullet Sub List"/>
     <w:basedOn w:val="Bullet"/>
     <w:next w:val="Normal"/>
-    <w:rsid w:val="00D12762"/>
+    <w:rsid w:val="00FA2781"/>
     <w:pPr>
       <w:ind w:left="1368"/>
     </w:pPr>
@@ -12619,7 +12725,7 @@
     <w:next w:val="BodyText"/>
     <w:link w:val="QuoteChar"/>
     <w:qFormat/>
-    <w:rsid w:val="00D12762"/>
+    <w:rsid w:val="00FA2781"/>
     <w:pPr>
       <w:tabs>
         <w:tab w:val="left" w:pos="346"/>
@@ -12650,7 +12756,7 @@
   <w:style w:type="paragraph" w:customStyle="1" w:styleId="Results">
     <w:name w:val="Results"/>
     <w:basedOn w:val="Normal"/>
-    <w:rsid w:val="00D12762"/>
+    <w:rsid w:val="00FA2781"/>
     <w:pPr>
       <w:pBdr>
         <w:top w:val="single" w:sz="18" w:space="5" w:color="999999"/>
@@ -12682,7 +12788,7 @@
     <w:basedOn w:val="Normal"/>
     <w:link w:val="ExerciseBodyChar"/>
     <w:qFormat/>
-    <w:rsid w:val="00D12762"/>
+    <w:rsid w:val="00FA2781"/>
     <w:pPr>
       <w:spacing w:before="120"/>
       <w:ind w:left="288" w:right="288"/>
@@ -12704,7 +12810,7 @@
   <w:style w:type="paragraph" w:customStyle="1" w:styleId="ExerciseBullet">
     <w:name w:val="Exercise Bullet"/>
     <w:basedOn w:val="Normal"/>
-    <w:rsid w:val="00D12762"/>
+    <w:rsid w:val="00FA2781"/>
     <w:pPr>
       <w:framePr w:wrap="notBeside" w:vAnchor="text" w:hAnchor="text" w:y="1"/>
       <w:numPr>
@@ -12723,7 +12829,7 @@
     <w:basedOn w:val="Normal"/>
     <w:link w:val="SideBarCodeChar"/>
     <w:qFormat/>
-    <w:rsid w:val="00D12762"/>
+    <w:rsid w:val="00FA2781"/>
     <w:pPr>
       <w:spacing w:before="360" w:after="240"/>
       <w:ind w:left="288" w:right="288"/>
@@ -12746,7 +12852,7 @@
   <w:style w:type="paragraph" w:customStyle="1" w:styleId="TableText">
     <w:name w:val="Table Text"/>
     <w:qFormat/>
-    <w:rsid w:val="00D12762"/>
+    <w:rsid w:val="00FA2781"/>
     <w:pPr>
       <w:spacing w:before="120" w:after="120"/>
       <w:contextualSpacing/>
@@ -12761,7 +12867,7 @@
     <w:basedOn w:val="FigureCaption"/>
     <w:next w:val="Normal"/>
     <w:qFormat/>
-    <w:rsid w:val="00D12762"/>
+    <w:rsid w:val="00FA2781"/>
     <w:pPr>
       <w:spacing w:after="120"/>
     </w:pPr>
@@ -12769,7 +12875,7 @@
   <w:style w:type="paragraph" w:customStyle="1" w:styleId="TableHead">
     <w:name w:val="Table Head"/>
     <w:next w:val="Normal"/>
-    <w:rsid w:val="00D12762"/>
+    <w:rsid w:val="00FA2781"/>
     <w:pPr>
       <w:keepNext/>
       <w:spacing w:before="60" w:after="60" w:line="240" w:lineRule="exact"/>
@@ -12784,7 +12890,7 @@
     <w:name w:val="Table Footnote"/>
     <w:basedOn w:val="Normal"/>
     <w:next w:val="Normal"/>
-    <w:rsid w:val="00D12762"/>
+    <w:rsid w:val="00FA2781"/>
     <w:pPr>
       <w:spacing w:before="60" w:after="240"/>
       <w:contextualSpacing/>
@@ -12798,7 +12904,7 @@
   <w:style w:type="table" w:styleId="TableGrid">
     <w:name w:val="Table Grid"/>
     <w:basedOn w:val="TableNormal"/>
-    <w:rsid w:val="00D12762"/>
+    <w:rsid w:val="00FA2781"/>
     <w:pPr>
       <w:spacing w:after="120"/>
     </w:pPr>
@@ -12824,7 +12930,7 @@
   <w:style w:type="paragraph" w:customStyle="1" w:styleId="UnnumberedList">
     <w:name w:val="Unnumbered List"/>
     <w:basedOn w:val="NumList"/>
-    <w:rsid w:val="00D12762"/>
+    <w:rsid w:val="00FA2781"/>
     <w:pPr>
       <w:numPr>
         <w:numId w:val="0"/>
@@ -12835,7 +12941,7 @@
   <w:style w:type="paragraph" w:customStyle="1" w:styleId="NumList">
     <w:name w:val="Num List"/>
     <w:basedOn w:val="Normal"/>
-    <w:rsid w:val="00D12762"/>
+    <w:rsid w:val="00FA2781"/>
     <w:pPr>
       <w:keepLines/>
       <w:numPr>
@@ -12854,7 +12960,7 @@
     <w:basedOn w:val="Quote"/>
     <w:next w:val="Normal"/>
     <w:qFormat/>
-    <w:rsid w:val="00D12762"/>
+    <w:rsid w:val="00FA2781"/>
     <w:pPr>
       <w:spacing w:before="0"/>
       <w:ind w:left="0" w:right="0"/>
@@ -12868,7 +12974,7 @@
     <w:name w:val="Exercise Head"/>
     <w:basedOn w:val="Normal"/>
     <w:next w:val="Normal"/>
-    <w:rsid w:val="00D12762"/>
+    <w:rsid w:val="00FA2781"/>
     <w:pPr>
       <w:keepNext/>
       <w:keepLines/>
@@ -12973,7 +13079,7 @@
   <w:style w:type="paragraph" w:customStyle="1" w:styleId="Footnote">
     <w:name w:val="Footnote"/>
     <w:basedOn w:val="Normal"/>
-    <w:rsid w:val="00D12762"/>
+    <w:rsid w:val="00FA2781"/>
     <w:rPr>
       <w:sz w:val="19"/>
     </w:rPr>
@@ -13003,7 +13109,7 @@
     <w:basedOn w:val="Normal"/>
     <w:link w:val="ExerciseCodeChar"/>
     <w:qFormat/>
-    <w:rsid w:val="00D12762"/>
+    <w:rsid w:val="00FA2781"/>
     <w:pPr>
       <w:spacing w:before="120"/>
       <w:ind w:left="288" w:right="288"/>
@@ -13029,7 +13135,7 @@
   <w:style w:type="paragraph" w:customStyle="1" w:styleId="ExerciseSubhead">
     <w:name w:val="Exercise Subhead"/>
     <w:basedOn w:val="Normal"/>
-    <w:rsid w:val="00D12762"/>
+    <w:rsid w:val="00FA2781"/>
     <w:pPr>
       <w:spacing w:before="120" w:after="240"/>
       <w:ind w:left="288" w:right="288"/>
@@ -13047,7 +13153,7 @@
   <w:style w:type="paragraph" w:customStyle="1" w:styleId="BodyTextCont">
     <w:name w:val="Body Text Cont"/>
     <w:basedOn w:val="Normal"/>
-    <w:rsid w:val="00D12762"/>
+    <w:rsid w:val="00FA2781"/>
     <w:pPr>
       <w:suppressAutoHyphens/>
       <w:spacing w:after="0"/>
@@ -13072,7 +13178,7 @@
     <w:name w:val="footer"/>
     <w:basedOn w:val="Normal"/>
     <w:link w:val="FooterChar"/>
-    <w:rsid w:val="00D12762"/>
+    <w:rsid w:val="00FA2781"/>
     <w:pPr>
       <w:tabs>
         <w:tab w:val="center" w:pos="4320"/>
@@ -13099,7 +13205,7 @@
     <w:basedOn w:val="Normal"/>
     <w:next w:val="Normal"/>
     <w:link w:val="NoteTipCautionChar"/>
-    <w:rsid w:val="00D12762"/>
+    <w:rsid w:val="00FA2781"/>
     <w:pPr>
       <w:pBdr>
         <w:top w:val="single" w:sz="4" w:space="10" w:color="auto"/>
@@ -13126,7 +13232,7 @@
     <w:name w:val="Body Text First"/>
     <w:basedOn w:val="BodyText"/>
     <w:link w:val="BodyTextFirstChar"/>
-    <w:rsid w:val="00D12762"/>
+    <w:rsid w:val="00FA2781"/>
     <w:pPr>
       <w:spacing w:before="120" w:after="0" w:line="240" w:lineRule="auto"/>
     </w:pPr>
@@ -13146,7 +13252,7 @@
   </w:style>
   <w:style w:type="character" w:customStyle="1" w:styleId="CodeInline">
     <w:name w:val="Code Inline"/>
-    <w:rsid w:val="00D12762"/>
+    <w:rsid w:val="00FA2781"/>
     <w:rPr>
       <w:rFonts w:ascii="TheSansMonoConNormal" w:hAnsi="TheSansMonoConNormal"/>
       <w:color w:val="auto"/>
@@ -13158,7 +13264,7 @@
   <w:style w:type="table" w:customStyle="1" w:styleId="TableList">
     <w:name w:val="Table List"/>
     <w:basedOn w:val="TableNormal"/>
-    <w:rsid w:val="00D12762"/>
+    <w:rsid w:val="00FA2781"/>
     <w:pPr>
       <w:spacing w:after="120"/>
     </w:pPr>
@@ -13185,12 +13291,12 @@
   <w:style w:type="character" w:styleId="PageNumber">
     <w:name w:val="page number"/>
     <w:basedOn w:val="DefaultParagraphFont"/>
-    <w:rsid w:val="00D12762"/>
+    <w:rsid w:val="00FA2781"/>
   </w:style>
   <w:style w:type="paragraph" w:customStyle="1" w:styleId="SideBarSubhead">
     <w:name w:val="Side Bar Subhead"/>
     <w:basedOn w:val="Normal"/>
-    <w:rsid w:val="00D12762"/>
+    <w:rsid w:val="00FA2781"/>
     <w:pPr>
       <w:spacing w:before="120" w:after="240"/>
       <w:ind w:left="288" w:right="288"/>
@@ -13210,7 +13316,7 @@
     <w:basedOn w:val="Normal"/>
     <w:link w:val="SideBarBodyChar"/>
     <w:qFormat/>
-    <w:rsid w:val="00D12762"/>
+    <w:rsid w:val="00FA2781"/>
     <w:pPr>
       <w:spacing w:before="120"/>
       <w:ind w:left="288" w:right="288"/>
@@ -13234,7 +13340,7 @@
     <w:basedOn w:val="Normal"/>
     <w:link w:val="ExerciseLastChar"/>
     <w:qFormat/>
-    <w:rsid w:val="00D12762"/>
+    <w:rsid w:val="00FA2781"/>
     <w:pPr>
       <w:pBdr>
         <w:bottom w:val="single" w:sz="18" w:space="3" w:color="auto"/>
@@ -13261,7 +13367,7 @@
     <w:basedOn w:val="Normal"/>
     <w:link w:val="SideBarLastChar"/>
     <w:qFormat/>
-    <w:rsid w:val="00D12762"/>
+    <w:rsid w:val="00FA2781"/>
     <w:pPr>
       <w:pBdr>
         <w:bottom w:val="single" w:sz="18" w:space="3" w:color="auto"/>
@@ -13286,7 +13392,7 @@
   <w:style w:type="paragraph" w:customStyle="1" w:styleId="SideBarBullet">
     <w:name w:val="Side Bar Bullet"/>
     <w:basedOn w:val="Normal"/>
-    <w:rsid w:val="00D12762"/>
+    <w:rsid w:val="00FA2781"/>
     <w:pPr>
       <w:framePr w:wrap="notBeside" w:vAnchor="text" w:hAnchor="text" w:y="1"/>
       <w:numPr>
@@ -13305,7 +13411,7 @@
     <w:basedOn w:val="Normal"/>
     <w:link w:val="ExerciseNumChar"/>
     <w:qFormat/>
-    <w:rsid w:val="00D12762"/>
+    <w:rsid w:val="00FA2781"/>
     <w:pPr>
       <w:numPr>
         <w:numId w:val="5"/>
@@ -13332,7 +13438,7 @@
     <w:basedOn w:val="Normal"/>
     <w:link w:val="SideBarNumChar"/>
     <w:qFormat/>
-    <w:rsid w:val="00D12762"/>
+    <w:rsid w:val="00FA2781"/>
     <w:pPr>
       <w:numPr>
         <w:numId w:val="6"/>
@@ -13358,7 +13464,7 @@
     <w:name w:val="Side Bar Head"/>
     <w:basedOn w:val="Normal"/>
     <w:next w:val="Normal"/>
-    <w:rsid w:val="00D12762"/>
+    <w:rsid w:val="00FA2781"/>
     <w:pPr>
       <w:keepNext/>
       <w:keepLines/>
@@ -13617,7 +13723,7 @@
     <w:name w:val="header"/>
     <w:basedOn w:val="Normal"/>
     <w:link w:val="HeaderChar"/>
-    <w:rsid w:val="00D12762"/>
+    <w:rsid w:val="00FA2781"/>
     <w:pPr>
       <w:tabs>
         <w:tab w:val="center" w:pos="4680"/>
@@ -13645,7 +13751,7 @@
   <w:style w:type="paragraph" w:customStyle="1" w:styleId="Figure">
     <w:name w:val="Figure"/>
     <w:next w:val="Normal"/>
-    <w:rsid w:val="00D12762"/>
+    <w:rsid w:val="00FA2781"/>
     <w:pPr>
       <w:spacing w:before="120" w:after="120"/>
     </w:pPr>
@@ -13659,7 +13765,7 @@
     <w:hidden/>
     <w:uiPriority w:val="99"/>
     <w:semiHidden/>
-    <w:rsid w:val="00D12762"/>
+    <w:rsid w:val="00FA2781"/>
     <w:rPr>
       <w:rFonts w:ascii="Calibri" w:eastAsia="Calibri" w:hAnsi="Calibri"/>
       <w:sz w:val="22"/>
@@ -13671,7 +13777,7 @@
     <w:basedOn w:val="DefaultParagraphFont"/>
     <w:uiPriority w:val="21"/>
     <w:qFormat/>
-    <w:rsid w:val="00D12762"/>
+    <w:rsid w:val="00FA2781"/>
     <w:rPr>
       <w:b/>
       <w:bCs/>
@@ -13684,7 +13790,7 @@
     <w:name w:val="Emphasis"/>
     <w:basedOn w:val="DefaultParagraphFont"/>
     <w:qFormat/>
-    <w:rsid w:val="00D12762"/>
+    <w:rsid w:val="00FA2781"/>
     <w:rPr>
       <w:i/>
       <w:iCs/>
@@ -13694,7 +13800,7 @@
     <w:name w:val="Strong"/>
     <w:basedOn w:val="DefaultParagraphFont"/>
     <w:qFormat/>
-    <w:rsid w:val="00D12762"/>
+    <w:rsid w:val="00FA2781"/>
     <w:rPr>
       <w:b/>
       <w:bCs/>
@@ -13706,7 +13812,7 @@
     <w:next w:val="Normal"/>
     <w:link w:val="SubtitleChar"/>
     <w:qFormat/>
-    <w:rsid w:val="00D12762"/>
+    <w:rsid w:val="00FA2781"/>
     <w:pPr>
       <w:spacing w:after="60"/>
       <w:jc w:val="center"/>
@@ -13742,7 +13848,7 @@
   </w:style>
   <w:style w:type="character" w:customStyle="1" w:styleId="BlackDingbat">
     <w:name w:val="Black Dingbat"/>
-    <w:rsid w:val="00D12762"/>
+    <w:rsid w:val="00FA2781"/>
     <w:rPr>
       <w:rFonts w:ascii="ZapfDingbats" w:hAnsi="ZapfDingbats"/>
       <w:color w:val="auto"/>
@@ -13754,7 +13860,7 @@
     <w:basedOn w:val="Normal"/>
     <w:link w:val="CodeChar"/>
     <w:qFormat/>
-    <w:rsid w:val="00D12762"/>
+    <w:rsid w:val="00FA2781"/>
     <w:pPr>
       <w:spacing w:before="120" w:after="120" w:line="240" w:lineRule="auto"/>
       <w:contextualSpacing/>
@@ -13782,7 +13888,7 @@
     <w:basedOn w:val="BlackDingbat"/>
     <w:uiPriority w:val="1"/>
     <w:qFormat/>
-    <w:rsid w:val="00D12762"/>
+    <w:rsid w:val="00FA2781"/>
     <w:rPr>
       <w:rFonts w:ascii="ZapfDingbats" w:hAnsi="ZapfDingbats"/>
       <w:color w:val="BFBFBF" w:themeColor="background1" w:themeShade="BF"/>
@@ -14011,6 +14117,19 @@
       <w:ind w:left="720"/>
       <w:contextualSpacing/>
     </w:pPr>
+  </w:style>
+  <w:style w:type="paragraph" w:styleId="NormalWeb">
+    <w:name w:val="Normal (Web)"/>
+    <w:basedOn w:val="Normal"/>
+    <w:semiHidden/>
+    <w:unhideWhenUsed/>
+    <w:locked/>
+    <w:rsid w:val="00A8566B"/>
+    <w:rPr>
+      <w:rFonts w:ascii="Times New Roman" w:hAnsi="Times New Roman" w:cs="Times New Roman"/>
+      <w:sz w:val="24"/>
+      <w:szCs w:val="24"/>
+    </w:rPr>
   </w:style>
 </w:styles>
 </file>
@@ -14299,6 +14418,21 @@
 </file>
 
 <file path=customXml/item1.xml><?xml version="1.0" encoding="utf-8"?>
+<p:properties xmlns:p="http://schemas.microsoft.com/office/2006/metadata/properties" xmlns:xsi="http://www.w3.org/2001/XMLSchema-instance">
+  <documentManagement/>
+</p:properties>
+</file>
+
+<file path=customXml/item2.xml><?xml version="1.0" encoding="utf-8"?>
+<?mso-contentType ?>
+<FormTemplates xmlns="http://schemas.microsoft.com/sharepoint/v3/contenttype/forms">
+  <Display>DocumentLibraryForm</Display>
+  <Edit>DocumentLibraryForm</Edit>
+  <New>DocumentLibraryForm</New>
+</FormTemplates>
+</file>
+
+<file path=customXml/item3.xml><?xml version="1.0" encoding="utf-8"?>
 <ct:contentTypeSchema xmlns:ct="http://schemas.microsoft.com/office/2006/metadata/contentType" xmlns:ma="http://schemas.microsoft.com/office/2006/metadata/properties/metaAttributes" ct:_="" ma:_="" ma:contentTypeName="Document" ma:contentTypeID="0x010100B61720799BC22B4A9F4347EFEE1EE1C9" ma:contentTypeVersion="0" ma:contentTypeDescription="Create a new document." ma:contentTypeScope="" ma:versionID="e54156302444066ccbf8c3dfd433cad9">
   <xsd:schema xmlns:xsd="http://www.w3.org/2001/XMLSchema" xmlns:p="http://schemas.microsoft.com/office/2006/metadata/properties" targetNamespace="http://schemas.microsoft.com/office/2006/metadata/properties" ma:root="true" ma:fieldsID="4aeb20c0e3442673af7ee10786458764">
     <xsd:element name="properties">
@@ -14347,26 +14481,27 @@
 </ct:contentTypeSchema>
 </file>
 
-<file path=customXml/item2.xml><?xml version="1.0" encoding="utf-8"?>
-<?mso-contentType ?>
-<FormTemplates xmlns="http://schemas.microsoft.com/sharepoint/v3/contenttype/forms">
-  <Display>DocumentLibraryForm</Display>
-  <Edit>DocumentLibraryForm</Edit>
-  <New>DocumentLibraryForm</New>
-</FormTemplates>
-</file>
-
-<file path=customXml/item3.xml><?xml version="1.0" encoding="utf-8"?>
-<p:properties xmlns:p="http://schemas.microsoft.com/office/2006/metadata/properties" xmlns:xsi="http://www.w3.org/2001/XMLSchema-instance">
-  <documentManagement/>
-</p:properties>
-</file>
-
 <file path=customXml/item4.xml><?xml version="1.0" encoding="utf-8"?>
 <b:Sources xmlns:b="http://schemas.openxmlformats.org/officeDocument/2006/bibliography" xmlns="http://schemas.openxmlformats.org/officeDocument/2006/bibliography" SelectedStyle="\APA.XSL" StyleName="APA Fifth Edition"/>
 </file>
 
 <file path=customXml/itemProps1.xml><?xml version="1.0" encoding="utf-8"?>
+<ds:datastoreItem xmlns:ds="http://schemas.openxmlformats.org/officeDocument/2006/customXml" ds:itemID="{1AD1C7CE-AA32-4DA8-B24C-BD374725EBFD}">
+  <ds:schemaRefs>
+    <ds:schemaRef ds:uri="http://schemas.microsoft.com/office/2006/metadata/properties"/>
+  </ds:schemaRefs>
+</ds:datastoreItem>
+</file>
+
+<file path=customXml/itemProps2.xml><?xml version="1.0" encoding="utf-8"?>
+<ds:datastoreItem xmlns:ds="http://schemas.openxmlformats.org/officeDocument/2006/customXml" ds:itemID="{0F2AB1DF-7D83-489E-BF06-CAEE10C33DF0}">
+  <ds:schemaRefs>
+    <ds:schemaRef ds:uri="http://schemas.microsoft.com/sharepoint/v3/contenttype/forms"/>
+  </ds:schemaRefs>
+</ds:datastoreItem>
+</file>
+
+<file path=customXml/itemProps3.xml><?xml version="1.0" encoding="utf-8"?>
 <ds:datastoreItem xmlns:ds="http://schemas.openxmlformats.org/officeDocument/2006/customXml" ds:itemID="{20051165-A2D6-4754-A6F7-919A9099D5EC}">
   <ds:schemaRefs>
     <ds:schemaRef ds:uri="http://schemas.microsoft.com/office/2006/metadata/contentType"/>
@@ -14381,24 +14516,8 @@
 </ds:datastoreItem>
 </file>
 
-<file path=customXml/itemProps2.xml><?xml version="1.0" encoding="utf-8"?>
-<ds:datastoreItem xmlns:ds="http://schemas.openxmlformats.org/officeDocument/2006/customXml" ds:itemID="{0F2AB1DF-7D83-489E-BF06-CAEE10C33DF0}">
-  <ds:schemaRefs>
-    <ds:schemaRef ds:uri="http://schemas.microsoft.com/sharepoint/v3/contenttype/forms"/>
-  </ds:schemaRefs>
-</ds:datastoreItem>
-</file>
-
-<file path=customXml/itemProps3.xml><?xml version="1.0" encoding="utf-8"?>
-<ds:datastoreItem xmlns:ds="http://schemas.openxmlformats.org/officeDocument/2006/customXml" ds:itemID="{1AD1C7CE-AA32-4DA8-B24C-BD374725EBFD}">
-  <ds:schemaRefs>
-    <ds:schemaRef ds:uri="http://schemas.microsoft.com/office/2006/metadata/properties"/>
-  </ds:schemaRefs>
-</ds:datastoreItem>
-</file>
-
 <file path=customXml/itemProps4.xml><?xml version="1.0" encoding="utf-8"?>
-<ds:datastoreItem xmlns:ds="http://schemas.openxmlformats.org/officeDocument/2006/customXml" ds:itemID="{C7091640-C493-456E-88C4-23B599FC701B}">
+<ds:datastoreItem xmlns:ds="http://schemas.openxmlformats.org/officeDocument/2006/customXml" ds:itemID="{E240FA55-AF09-4740-81AC-CF4CEE5EA2CD}">
   <ds:schemaRefs>
     <ds:schemaRef ds:uri="http://schemas.openxmlformats.org/officeDocument/2006/bibliography"/>
   </ds:schemaRefs>

</xml_diff>